<commit_message>
Fixed fields and project display
</commit_message>
<xml_diff>
--- a/Documentation Template.docx
+++ b/Documentation Template.docx
@@ -841,27 +841,7 @@
           <w:shd w:fill="auto" w:val="clear"/>
           <w:vertAlign w:val="baseline"/>
         </w:rPr>
-        <w:t xml:space="preserve">Application serves as common billboard. </w:t>
-      </w:r>
-      <w:r>
-        <w:rPr>
-          <w:rFonts w:eastAsia="Arial" w:cs="Arial"/>
-          <w:b w:val="false"/>
-          <w:i w:val="false"/>
-          <w:caps w:val="false"/>
-          <w:smallCaps w:val="false"/>
-          <w:strike w:val="false"/>
-          <w:dstrike w:val="false"/>
-          <w:color w:val="000000"/>
-          <w:position w:val="0"/>
-          <w:sz w:val="22"/>
-          <w:sz w:val="22"/>
-          <w:szCs w:val="22"/>
-          <w:u w:val="none"/>
-          <w:shd w:fill="auto" w:val="clear"/>
-          <w:vertAlign w:val="baseline"/>
-        </w:rPr>
-        <w:t>Failure only means slightly delayed update, thus is not a priority</w:t>
+        <w:t>Application serves as common billboard. Failure only means slightly delayed update, thus is not a priority</w:t>
       </w:r>
     </w:p>
     <w:p>
@@ -951,8 +931,8 @@
       <w:tblGrid>
         <w:gridCol w:w="632"/>
         <w:gridCol w:w="1886"/>
-        <w:gridCol w:w="3868"/>
-        <w:gridCol w:w="1896"/>
+        <w:gridCol w:w="3867"/>
+        <w:gridCol w:w="1897"/>
         <w:gridCol w:w="2398"/>
       </w:tblGrid>
       <w:tr>
@@ -1003,7 +983,7 @@
         </w:tc>
         <w:tc>
           <w:tcPr>
-            <w:tcW w:w="3868" w:type="dxa"/>
+            <w:tcW w:w="3867" w:type="dxa"/>
             <w:tcBorders>
               <w:top w:val="single" w:sz="4" w:space="0" w:color="000000"/>
               <w:left w:val="single" w:sz="4" w:space="0" w:color="000000"/>
@@ -1025,7 +1005,7 @@
         </w:tc>
         <w:tc>
           <w:tcPr>
-            <w:tcW w:w="1896" w:type="dxa"/>
+            <w:tcW w:w="1897" w:type="dxa"/>
             <w:tcBorders>
               <w:top w:val="single" w:sz="4" w:space="0" w:color="000000"/>
               <w:left w:val="single" w:sz="4" w:space="0" w:color="000000"/>
@@ -1127,7 +1107,7 @@
         </w:tc>
         <w:tc>
           <w:tcPr>
-            <w:tcW w:w="3868" w:type="dxa"/>
+            <w:tcW w:w="3867" w:type="dxa"/>
             <w:tcBorders>
               <w:top w:val="single" w:sz="4" w:space="0" w:color="000000"/>
               <w:left w:val="single" w:sz="4" w:space="0" w:color="000000"/>
@@ -1149,7 +1129,7 @@
         </w:tc>
         <w:tc>
           <w:tcPr>
-            <w:tcW w:w="1896" w:type="dxa"/>
+            <w:tcW w:w="1897" w:type="dxa"/>
             <w:tcBorders>
               <w:top w:val="single" w:sz="4" w:space="0" w:color="000000"/>
               <w:left w:val="single" w:sz="4" w:space="0" w:color="000000"/>
@@ -1239,7 +1219,7 @@
         </w:tc>
         <w:tc>
           <w:tcPr>
-            <w:tcW w:w="3868" w:type="dxa"/>
+            <w:tcW w:w="3867" w:type="dxa"/>
             <w:tcBorders>
               <w:top w:val="single" w:sz="4" w:space="0" w:color="000000"/>
               <w:left w:val="single" w:sz="4" w:space="0" w:color="000000"/>
@@ -1261,7 +1241,7 @@
         </w:tc>
         <w:tc>
           <w:tcPr>
-            <w:tcW w:w="1896" w:type="dxa"/>
+            <w:tcW w:w="1897" w:type="dxa"/>
             <w:tcBorders>
               <w:top w:val="single" w:sz="4" w:space="0" w:color="000000"/>
               <w:left w:val="single" w:sz="4" w:space="0" w:color="000000"/>
@@ -1365,7 +1345,7 @@
         </w:tc>
         <w:tc>
           <w:tcPr>
-            <w:tcW w:w="3868" w:type="dxa"/>
+            <w:tcW w:w="3867" w:type="dxa"/>
             <w:tcBorders>
               <w:top w:val="single" w:sz="4" w:space="0" w:color="000000"/>
               <w:left w:val="single" w:sz="4" w:space="0" w:color="000000"/>
@@ -1387,7 +1367,7 @@
         </w:tc>
         <w:tc>
           <w:tcPr>
-            <w:tcW w:w="1896" w:type="dxa"/>
+            <w:tcW w:w="1897" w:type="dxa"/>
             <w:tcBorders>
               <w:top w:val="single" w:sz="4" w:space="0" w:color="000000"/>
               <w:left w:val="single" w:sz="4" w:space="0" w:color="000000"/>
@@ -1475,7 +1455,7 @@
         </w:tc>
         <w:tc>
           <w:tcPr>
-            <w:tcW w:w="3868" w:type="dxa"/>
+            <w:tcW w:w="3867" w:type="dxa"/>
             <w:tcBorders>
               <w:left w:val="single" w:sz="4" w:space="0" w:color="000000"/>
               <w:bottom w:val="single" w:sz="4" w:space="0" w:color="000000"/>
@@ -1496,7 +1476,7 @@
         </w:tc>
         <w:tc>
           <w:tcPr>
-            <w:tcW w:w="1896" w:type="dxa"/>
+            <w:tcW w:w="1897" w:type="dxa"/>
             <w:tcBorders>
               <w:left w:val="single" w:sz="4" w:space="0" w:color="000000"/>
               <w:bottom w:val="single" w:sz="4" w:space="0" w:color="000000"/>
@@ -1596,7 +1576,7 @@
         </w:tc>
         <w:tc>
           <w:tcPr>
-            <w:tcW w:w="3868" w:type="dxa"/>
+            <w:tcW w:w="3867" w:type="dxa"/>
             <w:tcBorders>
               <w:left w:val="single" w:sz="4" w:space="0" w:color="000000"/>
               <w:bottom w:val="single" w:sz="4" w:space="0" w:color="000000"/>
@@ -1617,7 +1597,7 @@
         </w:tc>
         <w:tc>
           <w:tcPr>
-            <w:tcW w:w="1896" w:type="dxa"/>
+            <w:tcW w:w="1897" w:type="dxa"/>
             <w:tcBorders>
               <w:left w:val="single" w:sz="4" w:space="0" w:color="000000"/>
               <w:bottom w:val="single" w:sz="4" w:space="0" w:color="000000"/>
@@ -1728,7 +1708,7 @@
         </w:tc>
         <w:tc>
           <w:tcPr>
-            <w:tcW w:w="3868" w:type="dxa"/>
+            <w:tcW w:w="3867" w:type="dxa"/>
             <w:tcBorders>
               <w:left w:val="single" w:sz="4" w:space="0" w:color="000000"/>
               <w:bottom w:val="single" w:sz="4" w:space="0" w:color="000000"/>
@@ -1749,7 +1729,7 @@
         </w:tc>
         <w:tc>
           <w:tcPr>
-            <w:tcW w:w="1896" w:type="dxa"/>
+            <w:tcW w:w="1897" w:type="dxa"/>
             <w:tcBorders>
               <w:left w:val="single" w:sz="4" w:space="0" w:color="000000"/>
               <w:bottom w:val="single" w:sz="4" w:space="0" w:color="000000"/>
@@ -1835,7 +1815,7 @@
         </w:tc>
         <w:tc>
           <w:tcPr>
-            <w:tcW w:w="3868" w:type="dxa"/>
+            <w:tcW w:w="3867" w:type="dxa"/>
             <w:tcBorders>
               <w:left w:val="single" w:sz="4" w:space="0" w:color="000000"/>
               <w:bottom w:val="single" w:sz="4" w:space="0" w:color="000000"/>
@@ -1856,7 +1836,7 @@
         </w:tc>
         <w:tc>
           <w:tcPr>
-            <w:tcW w:w="1896" w:type="dxa"/>
+            <w:tcW w:w="1897" w:type="dxa"/>
             <w:tcBorders>
               <w:left w:val="single" w:sz="4" w:space="0" w:color="000000"/>
               <w:bottom w:val="single" w:sz="4" w:space="0" w:color="000000"/>
@@ -1942,7 +1922,7 @@
         </w:tc>
         <w:tc>
           <w:tcPr>
-            <w:tcW w:w="3868" w:type="dxa"/>
+            <w:tcW w:w="3867" w:type="dxa"/>
             <w:tcBorders>
               <w:left w:val="single" w:sz="4" w:space="0" w:color="000000"/>
               <w:bottom w:val="single" w:sz="4" w:space="0" w:color="000000"/>
@@ -1963,7 +1943,7 @@
         </w:tc>
         <w:tc>
           <w:tcPr>
-            <w:tcW w:w="1896" w:type="dxa"/>
+            <w:tcW w:w="1897" w:type="dxa"/>
             <w:tcBorders>
               <w:left w:val="single" w:sz="4" w:space="0" w:color="000000"/>
               <w:bottom w:val="single" w:sz="4" w:space="0" w:color="000000"/>
@@ -2049,7 +2029,7 @@
         </w:tc>
         <w:tc>
           <w:tcPr>
-            <w:tcW w:w="3868" w:type="dxa"/>
+            <w:tcW w:w="3867" w:type="dxa"/>
             <w:tcBorders>
               <w:left w:val="single" w:sz="4" w:space="0" w:color="000000"/>
               <w:bottom w:val="single" w:sz="4" w:space="0" w:color="000000"/>
@@ -2081,7 +2061,7 @@
         </w:tc>
         <w:tc>
           <w:tcPr>
-            <w:tcW w:w="1896" w:type="dxa"/>
+            <w:tcW w:w="1897" w:type="dxa"/>
             <w:tcBorders>
               <w:left w:val="single" w:sz="4" w:space="0" w:color="000000"/>
               <w:bottom w:val="single" w:sz="4" w:space="0" w:color="000000"/>
@@ -2167,7 +2147,7 @@
         </w:tc>
         <w:tc>
           <w:tcPr>
-            <w:tcW w:w="3868" w:type="dxa"/>
+            <w:tcW w:w="3867" w:type="dxa"/>
             <w:tcBorders>
               <w:left w:val="single" w:sz="4" w:space="0" w:color="000000"/>
               <w:bottom w:val="single" w:sz="4" w:space="0" w:color="000000"/>
@@ -2199,7 +2179,7 @@
         </w:tc>
         <w:tc>
           <w:tcPr>
-            <w:tcW w:w="1896" w:type="dxa"/>
+            <w:tcW w:w="1897" w:type="dxa"/>
             <w:tcBorders>
               <w:left w:val="single" w:sz="4" w:space="0" w:color="000000"/>
               <w:bottom w:val="single" w:sz="4" w:space="0" w:color="000000"/>
@@ -2285,7 +2265,7 @@
         </w:tc>
         <w:tc>
           <w:tcPr>
-            <w:tcW w:w="3868" w:type="dxa"/>
+            <w:tcW w:w="3867" w:type="dxa"/>
             <w:tcBorders>
               <w:left w:val="single" w:sz="4" w:space="0" w:color="000000"/>
               <w:bottom w:val="single" w:sz="4" w:space="0" w:color="000000"/>
@@ -2328,7 +2308,7 @@
         </w:tc>
         <w:tc>
           <w:tcPr>
-            <w:tcW w:w="1896" w:type="dxa"/>
+            <w:tcW w:w="1897" w:type="dxa"/>
             <w:tcBorders>
               <w:left w:val="single" w:sz="4" w:space="0" w:color="000000"/>
               <w:bottom w:val="single" w:sz="4" w:space="0" w:color="000000"/>
@@ -2414,7 +2394,7 @@
         </w:tc>
         <w:tc>
           <w:tcPr>
-            <w:tcW w:w="3868" w:type="dxa"/>
+            <w:tcW w:w="3867" w:type="dxa"/>
             <w:tcBorders>
               <w:left w:val="single" w:sz="4" w:space="0" w:color="000000"/>
               <w:bottom w:val="single" w:sz="4" w:space="0" w:color="000000"/>
@@ -2435,7 +2415,7 @@
         </w:tc>
         <w:tc>
           <w:tcPr>
-            <w:tcW w:w="1896" w:type="dxa"/>
+            <w:tcW w:w="1897" w:type="dxa"/>
             <w:tcBorders>
               <w:left w:val="single" w:sz="4" w:space="0" w:color="000000"/>
               <w:bottom w:val="single" w:sz="4" w:space="0" w:color="000000"/>
@@ -2532,32 +2512,28 @@
         </w:tc>
         <w:tc>
           <w:tcPr>
-            <w:tcW w:w="3868" w:type="dxa"/>
-            <w:tcBorders>
-              <w:left w:val="single" w:sz="4" w:space="0" w:color="000000"/>
-              <w:bottom w:val="single" w:sz="4" w:space="0" w:color="000000"/>
-              <w:right w:val="single" w:sz="4" w:space="0" w:color="000000"/>
-            </w:tcBorders>
-          </w:tcPr>
-          <w:p>
-            <w:pPr>
-              <w:pStyle w:val="LOnormal"/>
-              <w:widowControl w:val="false"/>
-              <w:rPr/>
-            </w:pPr>
-            <w:r>
-              <w:rPr/>
-              <w:t>A user browses the list of project</w:t>
-            </w:r>
-            <w:r>
-              <w:rPr/>
-              <w:t>s and filters it by name or fields</w:t>
-            </w:r>
-          </w:p>
-        </w:tc>
-        <w:tc>
-          <w:tcPr>
-            <w:tcW w:w="1896" w:type="dxa"/>
+            <w:tcW w:w="3867" w:type="dxa"/>
+            <w:tcBorders>
+              <w:left w:val="single" w:sz="4" w:space="0" w:color="000000"/>
+              <w:bottom w:val="single" w:sz="4" w:space="0" w:color="000000"/>
+              <w:right w:val="single" w:sz="4" w:space="0" w:color="000000"/>
+            </w:tcBorders>
+          </w:tcPr>
+          <w:p>
+            <w:pPr>
+              <w:pStyle w:val="LOnormal"/>
+              <w:widowControl w:val="false"/>
+              <w:rPr/>
+            </w:pPr>
+            <w:r>
+              <w:rPr/>
+              <w:t>A user browses the list of projects and filters it by name or fields</w:t>
+            </w:r>
+          </w:p>
+        </w:tc>
+        <w:tc>
+          <w:tcPr>
+            <w:tcW w:w="1897" w:type="dxa"/>
             <w:tcBorders>
               <w:left w:val="single" w:sz="4" w:space="0" w:color="000000"/>
               <w:bottom w:val="single" w:sz="4" w:space="0" w:color="000000"/>
@@ -2657,7 +2633,7 @@
         </w:tc>
         <w:tc>
           <w:tcPr>
-            <w:tcW w:w="3868" w:type="dxa"/>
+            <w:tcW w:w="3867" w:type="dxa"/>
             <w:tcBorders>
               <w:left w:val="single" w:sz="4" w:space="0" w:color="000000"/>
               <w:bottom w:val="single" w:sz="4" w:space="0" w:color="000000"/>
@@ -2678,7 +2654,7 @@
         </w:tc>
         <w:tc>
           <w:tcPr>
-            <w:tcW w:w="1896" w:type="dxa"/>
+            <w:tcW w:w="1897" w:type="dxa"/>
             <w:tcBorders>
               <w:left w:val="single" w:sz="4" w:space="0" w:color="000000"/>
               <w:bottom w:val="single" w:sz="4" w:space="0" w:color="000000"/>
@@ -2778,7 +2754,7 @@
         </w:tc>
         <w:tc>
           <w:tcPr>
-            <w:tcW w:w="3868" w:type="dxa"/>
+            <w:tcW w:w="3867" w:type="dxa"/>
             <w:tcBorders>
               <w:left w:val="single" w:sz="4" w:space="0" w:color="000000"/>
               <w:bottom w:val="single" w:sz="4" w:space="0" w:color="000000"/>
@@ -2799,7 +2775,7 @@
         </w:tc>
         <w:tc>
           <w:tcPr>
-            <w:tcW w:w="1896" w:type="dxa"/>
+            <w:tcW w:w="1897" w:type="dxa"/>
             <w:tcBorders>
               <w:left w:val="single" w:sz="4" w:space="0" w:color="000000"/>
               <w:bottom w:val="single" w:sz="4" w:space="0" w:color="000000"/>
@@ -2910,7 +2886,7 @@
         </w:tc>
         <w:tc>
           <w:tcPr>
-            <w:tcW w:w="3868" w:type="dxa"/>
+            <w:tcW w:w="3867" w:type="dxa"/>
             <w:tcBorders>
               <w:left w:val="single" w:sz="4" w:space="0" w:color="000000"/>
               <w:bottom w:val="single" w:sz="4" w:space="0" w:color="000000"/>
@@ -2942,7 +2918,7 @@
         </w:tc>
         <w:tc>
           <w:tcPr>
-            <w:tcW w:w="1896" w:type="dxa"/>
+            <w:tcW w:w="1897" w:type="dxa"/>
             <w:tcBorders>
               <w:left w:val="single" w:sz="4" w:space="0" w:color="000000"/>
               <w:bottom w:val="single" w:sz="4" w:space="0" w:color="000000"/>
@@ -3039,7 +3015,7 @@
         </w:tc>
         <w:tc>
           <w:tcPr>
-            <w:tcW w:w="3868" w:type="dxa"/>
+            <w:tcW w:w="3867" w:type="dxa"/>
             <w:tcBorders>
               <w:left w:val="single" w:sz="4" w:space="0" w:color="000000"/>
               <w:bottom w:val="single" w:sz="4" w:space="0" w:color="000000"/>
@@ -3071,7 +3047,7 @@
         </w:tc>
         <w:tc>
           <w:tcPr>
-            <w:tcW w:w="1896" w:type="dxa"/>
+            <w:tcW w:w="1897" w:type="dxa"/>
             <w:tcBorders>
               <w:left w:val="single" w:sz="4" w:space="0" w:color="000000"/>
               <w:bottom w:val="single" w:sz="4" w:space="0" w:color="000000"/>
@@ -3221,7 +3197,27 @@
         <w:shd w:val="clear" w:fill="auto"/>
         <w:spacing w:lineRule="auto" w:line="276" w:before="0" w:after="0"/>
         <w:jc w:val="left"/>
-        <w:rPr/>
+        <w:rPr>
+          <w:rFonts w:ascii="Arial" w:hAnsi="Arial" w:eastAsia="Arial" w:cs="Arial"/>
+          <w:b w:val="false"/>
+          <w:b w:val="false"/>
+          <w:i w:val="false"/>
+          <w:i w:val="false"/>
+          <w:caps w:val="false"/>
+          <w:smallCaps w:val="false"/>
+          <w:strike w:val="false"/>
+          <w:dstrike w:val="false"/>
+          <w:color w:val="000000"/>
+          <w:kern w:val="0"/>
+          <w:position w:val="0"/>
+          <w:sz w:val="22"/>
+          <w:sz w:val="22"/>
+          <w:szCs w:val="22"/>
+          <w:u w:val="none"/>
+          <w:shd w:fill="auto" w:val="clear"/>
+          <w:vertAlign w:val="baseline"/>
+          <w:lang w:val="en-GB" w:eastAsia="zh-CN" w:bidi="hi-IN"/>
+        </w:rPr>
       </w:pPr>
       <w:r>
         <w:rPr>
@@ -3233,6 +3229,7 @@
           <w:strike w:val="false"/>
           <w:dstrike w:val="false"/>
           <w:color w:val="000000"/>
+          <w:kern w:val="0"/>
           <w:position w:val="0"/>
           <w:sz w:val="22"/>
           <w:sz w:val="22"/>
@@ -3240,82 +3237,9 @@
           <w:u w:val="none"/>
           <w:shd w:fill="auto" w:val="clear"/>
           <w:vertAlign w:val="baseline"/>
+          <w:lang w:val="en-GB" w:eastAsia="zh-CN" w:bidi="hi-IN"/>
         </w:rPr>
-        <w:t>What were steps undertaken to achieve product quality?</w:t>
-      </w:r>
-    </w:p>
-    <w:p>
-      <w:pPr>
-        <w:pStyle w:val="LOnormal"/>
-        <w:keepNext w:val="false"/>
-        <w:keepLines w:val="false"/>
-        <w:pageBreakBefore w:val="false"/>
-        <w:widowControl/>
-        <w:numPr>
-          <w:ilvl w:val="0"/>
-          <w:numId w:val="7"/>
-        </w:numPr>
-        <w:shd w:val="clear" w:fill="auto"/>
-        <w:spacing w:lineRule="auto" w:line="276" w:before="0" w:after="0"/>
-        <w:jc w:val="left"/>
-        <w:rPr/>
-      </w:pPr>
-      <w:r>
-        <w:rPr>
-          <w:rFonts w:eastAsia="Arial" w:cs="Arial"/>
-          <w:b w:val="false"/>
-          <w:i w:val="false"/>
-          <w:caps w:val="false"/>
-          <w:smallCaps w:val="false"/>
-          <w:strike w:val="false"/>
-          <w:dstrike w:val="false"/>
-          <w:color w:val="000000"/>
-          <w:position w:val="0"/>
-          <w:sz w:val="22"/>
-          <w:sz w:val="22"/>
-          <w:szCs w:val="22"/>
-          <w:u w:val="none"/>
-          <w:shd w:fill="auto" w:val="clear"/>
-          <w:vertAlign w:val="baseline"/>
-        </w:rPr>
-        <w:t>How was each feature of the application tested?</w:t>
-      </w:r>
-    </w:p>
-    <w:p>
-      <w:pPr>
-        <w:pStyle w:val="LOnormal"/>
-        <w:keepNext w:val="false"/>
-        <w:keepLines w:val="false"/>
-        <w:pageBreakBefore w:val="false"/>
-        <w:widowControl/>
-        <w:numPr>
-          <w:ilvl w:val="0"/>
-          <w:numId w:val="7"/>
-        </w:numPr>
-        <w:shd w:val="clear" w:fill="auto"/>
-        <w:spacing w:lineRule="auto" w:line="276" w:before="0" w:after="0"/>
-        <w:jc w:val="left"/>
-        <w:rPr/>
-      </w:pPr>
-      <w:r>
-        <w:rPr>
-          <w:rFonts w:eastAsia="Arial" w:cs="Arial"/>
-          <w:b w:val="false"/>
-          <w:i w:val="false"/>
-          <w:caps w:val="false"/>
-          <w:smallCaps w:val="false"/>
-          <w:strike w:val="false"/>
-          <w:dstrike w:val="false"/>
-          <w:color w:val="000000"/>
-          <w:position w:val="0"/>
-          <w:sz w:val="22"/>
-          <w:sz w:val="22"/>
-          <w:szCs w:val="22"/>
-          <w:u w:val="none"/>
-          <w:shd w:fill="auto" w:val="clear"/>
-          <w:vertAlign w:val="baseline"/>
-        </w:rPr>
-        <w:t>How did you handle edge cases?</w:t>
+        <w:t>API automated testing</w:t>
       </w:r>
     </w:p>
     <w:p>

</xml_diff>

<commit_message>
Finished editing project, starting doc
</commit_message>
<xml_diff>
--- a/Documentation Template.docx
+++ b/Documentation Template.docx
@@ -397,7 +397,7 @@
       </w:pPr>
       <w:r>
         <w:drawing>
-          <wp:anchor behindDoc="0" distT="0" distB="0" distL="0" distR="0" simplePos="0" locked="0" layoutInCell="0" allowOverlap="1" relativeHeight="3">
+          <wp:anchor behindDoc="0" distT="0" distB="0" distL="0" distR="0" simplePos="0" locked="0" layoutInCell="0" allowOverlap="1" relativeHeight="2">
             <wp:simplePos x="0" y="0"/>
             <wp:positionH relativeFrom="column">
               <wp:posOffset>-6985</wp:posOffset>
@@ -454,7 +454,7 @@
       </w:pPr>
       <w:r>
         <w:drawing>
-          <wp:anchor behindDoc="0" distT="0" distB="0" distL="0" distR="0" simplePos="0" locked="0" layoutInCell="0" allowOverlap="1" relativeHeight="4">
+          <wp:anchor behindDoc="0" distT="0" distB="0" distL="0" distR="0" simplePos="0" locked="0" layoutInCell="0" allowOverlap="1" relativeHeight="3">
             <wp:simplePos x="0" y="0"/>
             <wp:positionH relativeFrom="column">
               <wp:align>center</wp:align>
@@ -552,20 +552,7 @@
           <w:u w:val="none"/>
           <w:lang w:val="en-GB" w:eastAsia="zh-CN" w:bidi="hi-IN"/>
         </w:rPr>
-        <w:t xml:space="preserve"> </w:t>
-      </w:r>
-      <w:r>
-        <w:rPr>
-          <w:rStyle w:val="InternetLink"/>
-          <w:rFonts w:eastAsia="Arial" w:cs="Arial"/>
-          <w:color w:val="auto"/>
-          <w:kern w:val="0"/>
-          <w:sz w:val="22"/>
-          <w:szCs w:val="22"/>
-          <w:u w:val="none"/>
-          <w:lang w:val="en-GB" w:eastAsia="zh-CN" w:bidi="hi-IN"/>
-        </w:rPr>
-        <w:t>(FIGMA  link)</w:t>
+        <w:t xml:space="preserve"> (FIGMA  link)</w:t>
       </w:r>
     </w:p>
     <w:p>
@@ -1300,8 +1287,8 @@
       </w:tblPr>
       <w:tblGrid>
         <w:gridCol w:w="632"/>
-        <w:gridCol w:w="1800"/>
-        <w:gridCol w:w="3868"/>
+        <w:gridCol w:w="1798"/>
+        <w:gridCol w:w="3870"/>
         <w:gridCol w:w="1886"/>
         <w:gridCol w:w="2494"/>
       </w:tblGrid>
@@ -1321,17 +1308,23 @@
             <w:pPr>
               <w:pStyle w:val="LOnormal"/>
               <w:widowControl w:val="false"/>
-              <w:rPr/>
-            </w:pPr>
-            <w:r>
-              <w:rPr/>
+              <w:rPr>
+                <w:sz w:val="21"/>
+                <w:szCs w:val="21"/>
+              </w:rPr>
+            </w:pPr>
+            <w:r>
+              <w:rPr>
+                <w:sz w:val="21"/>
+                <w:szCs w:val="21"/>
+              </w:rPr>
               <w:t>#</w:t>
             </w:r>
           </w:p>
         </w:tc>
         <w:tc>
           <w:tcPr>
-            <w:tcW w:w="1800" w:type="dxa"/>
+            <w:tcW w:w="1798" w:type="dxa"/>
             <w:tcBorders>
               <w:top w:val="single" w:sz="4" w:space="0" w:color="000000"/>
               <w:left w:val="single" w:sz="4" w:space="0" w:color="000000"/>
@@ -1343,17 +1336,23 @@
             <w:pPr>
               <w:pStyle w:val="LOnormal"/>
               <w:widowControl w:val="false"/>
-              <w:rPr/>
-            </w:pPr>
-            <w:r>
-              <w:rPr/>
+              <w:rPr>
+                <w:sz w:val="21"/>
+                <w:szCs w:val="21"/>
+              </w:rPr>
+            </w:pPr>
+            <w:r>
+              <w:rPr>
+                <w:sz w:val="21"/>
+                <w:szCs w:val="21"/>
+              </w:rPr>
               <w:t>User Story Title</w:t>
             </w:r>
           </w:p>
         </w:tc>
         <w:tc>
           <w:tcPr>
-            <w:tcW w:w="3868" w:type="dxa"/>
+            <w:tcW w:w="3870" w:type="dxa"/>
             <w:tcBorders>
               <w:top w:val="single" w:sz="4" w:space="0" w:color="000000"/>
               <w:left w:val="single" w:sz="4" w:space="0" w:color="000000"/>
@@ -1365,10 +1364,16 @@
             <w:pPr>
               <w:pStyle w:val="LOnormal"/>
               <w:widowControl w:val="false"/>
-              <w:rPr/>
-            </w:pPr>
-            <w:r>
-              <w:rPr/>
+              <w:rPr>
+                <w:sz w:val="21"/>
+                <w:szCs w:val="21"/>
+              </w:rPr>
+            </w:pPr>
+            <w:r>
+              <w:rPr>
+                <w:sz w:val="21"/>
+                <w:szCs w:val="21"/>
+              </w:rPr>
               <w:t>User Story Description</w:t>
             </w:r>
           </w:p>
@@ -1387,10 +1392,16 @@
             <w:pPr>
               <w:pStyle w:val="LOnormal"/>
               <w:widowControl w:val="false"/>
-              <w:rPr/>
-            </w:pPr>
-            <w:r>
-              <w:rPr/>
+              <w:rPr>
+                <w:sz w:val="21"/>
+                <w:szCs w:val="21"/>
+              </w:rPr>
+            </w:pPr>
+            <w:r>
+              <w:rPr>
+                <w:sz w:val="21"/>
+                <w:szCs w:val="21"/>
+              </w:rPr>
               <w:t>Priority</w:t>
             </w:r>
           </w:p>
@@ -1398,10 +1409,16 @@
             <w:pPr>
               <w:pStyle w:val="LOnormal"/>
               <w:widowControl w:val="false"/>
-              <w:rPr/>
-            </w:pPr>
-            <w:r>
-              <w:rPr/>
+              <w:rPr>
+                <w:sz w:val="21"/>
+                <w:szCs w:val="21"/>
+              </w:rPr>
+            </w:pPr>
+            <w:r>
+              <w:rPr>
+                <w:sz w:val="21"/>
+                <w:szCs w:val="21"/>
+              </w:rPr>
               <w:t>0(min) - 10(max)</w:t>
             </w:r>
           </w:p>
@@ -1420,10 +1437,16 @@
             <w:pPr>
               <w:pStyle w:val="LOnormal"/>
               <w:widowControl w:val="false"/>
-              <w:rPr/>
-            </w:pPr>
-            <w:r>
-              <w:rPr/>
+              <w:rPr>
+                <w:sz w:val="21"/>
+                <w:szCs w:val="21"/>
+              </w:rPr>
+            </w:pPr>
+            <w:r>
+              <w:rPr>
+                <w:sz w:val="21"/>
+                <w:szCs w:val="21"/>
+              </w:rPr>
               <w:t>Additional Notes</w:t>
             </w:r>
           </w:p>
@@ -1445,17 +1468,23 @@
             <w:pPr>
               <w:pStyle w:val="LOnormal"/>
               <w:widowControl w:val="false"/>
-              <w:rPr/>
-            </w:pPr>
-            <w:r>
-              <w:rPr/>
+              <w:rPr>
+                <w:sz w:val="21"/>
+                <w:szCs w:val="21"/>
+              </w:rPr>
+            </w:pPr>
+            <w:r>
+              <w:rPr>
+                <w:sz w:val="21"/>
+                <w:szCs w:val="21"/>
+              </w:rPr>
               <w:t>1</w:t>
             </w:r>
           </w:p>
         </w:tc>
         <w:tc>
           <w:tcPr>
-            <w:tcW w:w="1800" w:type="dxa"/>
+            <w:tcW w:w="1798" w:type="dxa"/>
             <w:tcBorders>
               <w:top w:val="single" w:sz="4" w:space="0" w:color="000000"/>
               <w:left w:val="single" w:sz="4" w:space="0" w:color="000000"/>
@@ -1467,17 +1496,23 @@
             <w:pPr>
               <w:pStyle w:val="LOnormal"/>
               <w:widowControl w:val="false"/>
-              <w:rPr/>
-            </w:pPr>
-            <w:r>
-              <w:rPr/>
+              <w:rPr>
+                <w:sz w:val="21"/>
+                <w:szCs w:val="21"/>
+              </w:rPr>
+            </w:pPr>
+            <w:r>
+              <w:rPr>
+                <w:sz w:val="21"/>
+                <w:szCs w:val="21"/>
+              </w:rPr>
               <w:t>Sign up</w:t>
             </w:r>
           </w:p>
         </w:tc>
         <w:tc>
           <w:tcPr>
-            <w:tcW w:w="3868" w:type="dxa"/>
+            <w:tcW w:w="3870" w:type="dxa"/>
             <w:tcBorders>
               <w:top w:val="single" w:sz="4" w:space="0" w:color="000000"/>
               <w:left w:val="single" w:sz="4" w:space="0" w:color="000000"/>
@@ -1489,10 +1524,16 @@
             <w:pPr>
               <w:pStyle w:val="LOnormal"/>
               <w:widowControl w:val="false"/>
-              <w:rPr/>
-            </w:pPr>
-            <w:r>
-              <w:rPr/>
+              <w:rPr>
+                <w:sz w:val="21"/>
+                <w:szCs w:val="21"/>
+              </w:rPr>
+            </w:pPr>
+            <w:r>
+              <w:rPr>
+                <w:sz w:val="21"/>
+                <w:szCs w:val="21"/>
+              </w:rPr>
               <w:t>The user creates an account</w:t>
             </w:r>
           </w:p>
@@ -1511,10 +1552,16 @@
             <w:pPr>
               <w:pStyle w:val="LOnormal"/>
               <w:widowControl w:val="false"/>
-              <w:rPr/>
-            </w:pPr>
-            <w:r>
-              <w:rPr/>
+              <w:rPr>
+                <w:sz w:val="21"/>
+                <w:szCs w:val="21"/>
+              </w:rPr>
+            </w:pPr>
+            <w:r>
+              <w:rPr>
+                <w:sz w:val="21"/>
+                <w:szCs w:val="21"/>
+              </w:rPr>
               <w:t>10</w:t>
             </w:r>
           </w:p>
@@ -1533,10 +1580,16 @@
             <w:pPr>
               <w:pStyle w:val="LOnormal"/>
               <w:widowControl w:val="false"/>
-              <w:rPr/>
-            </w:pPr>
-            <w:r>
-              <w:rPr/>
+              <w:rPr>
+                <w:sz w:val="21"/>
+                <w:szCs w:val="21"/>
+              </w:rPr>
+            </w:pPr>
+            <w:r>
+              <w:rPr>
+                <w:sz w:val="21"/>
+                <w:szCs w:val="21"/>
+              </w:rPr>
               <w:t>Currently does not use tokens</w:t>
             </w:r>
           </w:p>
@@ -1558,17 +1611,23 @@
             <w:pPr>
               <w:pStyle w:val="LOnormal"/>
               <w:widowControl w:val="false"/>
-              <w:rPr/>
-            </w:pPr>
-            <w:r>
-              <w:rPr/>
+              <w:rPr>
+                <w:sz w:val="21"/>
+                <w:szCs w:val="21"/>
+              </w:rPr>
+            </w:pPr>
+            <w:r>
+              <w:rPr>
+                <w:sz w:val="21"/>
+                <w:szCs w:val="21"/>
+              </w:rPr>
               <w:t>2</w:t>
             </w:r>
           </w:p>
         </w:tc>
         <w:tc>
           <w:tcPr>
-            <w:tcW w:w="1800" w:type="dxa"/>
+            <w:tcW w:w="1798" w:type="dxa"/>
             <w:tcBorders>
               <w:top w:val="single" w:sz="4" w:space="0" w:color="000000"/>
               <w:left w:val="single" w:sz="4" w:space="0" w:color="000000"/>
@@ -1580,17 +1639,23 @@
             <w:pPr>
               <w:pStyle w:val="LOnormal"/>
               <w:widowControl w:val="false"/>
-              <w:rPr/>
-            </w:pPr>
-            <w:r>
-              <w:rPr/>
+              <w:rPr>
+                <w:sz w:val="21"/>
+                <w:szCs w:val="21"/>
+              </w:rPr>
+            </w:pPr>
+            <w:r>
+              <w:rPr>
+                <w:sz w:val="21"/>
+                <w:szCs w:val="21"/>
+              </w:rPr>
               <w:t>Log In</w:t>
             </w:r>
           </w:p>
         </w:tc>
         <w:tc>
           <w:tcPr>
-            <w:tcW w:w="3868" w:type="dxa"/>
+            <w:tcW w:w="3870" w:type="dxa"/>
             <w:tcBorders>
               <w:top w:val="single" w:sz="4" w:space="0" w:color="000000"/>
               <w:left w:val="single" w:sz="4" w:space="0" w:color="000000"/>
@@ -1602,10 +1667,16 @@
             <w:pPr>
               <w:pStyle w:val="LOnormal"/>
               <w:widowControl w:val="false"/>
-              <w:rPr/>
-            </w:pPr>
-            <w:r>
-              <w:rPr/>
+              <w:rPr>
+                <w:sz w:val="21"/>
+                <w:szCs w:val="21"/>
+              </w:rPr>
+            </w:pPr>
+            <w:r>
+              <w:rPr>
+                <w:sz w:val="21"/>
+                <w:szCs w:val="21"/>
+              </w:rPr>
               <w:t>The user logs in to use their account</w:t>
             </w:r>
           </w:p>
@@ -1624,10 +1695,16 @@
             <w:pPr>
               <w:pStyle w:val="LOnormal"/>
               <w:widowControl w:val="false"/>
-              <w:rPr/>
-            </w:pPr>
-            <w:r>
-              <w:rPr/>
+              <w:rPr>
+                <w:sz w:val="21"/>
+                <w:szCs w:val="21"/>
+              </w:rPr>
+            </w:pPr>
+            <w:r>
+              <w:rPr>
+                <w:sz w:val="21"/>
+                <w:szCs w:val="21"/>
+              </w:rPr>
               <w:t>10</w:t>
             </w:r>
           </w:p>
@@ -1646,10 +1723,16 @@
             <w:pPr>
               <w:pStyle w:val="LOnormal"/>
               <w:widowControl w:val="false"/>
-              <w:rPr/>
-            </w:pPr>
-            <w:r>
-              <w:rPr/>
+              <w:rPr>
+                <w:sz w:val="21"/>
+                <w:szCs w:val="21"/>
+              </w:rPr>
+            </w:pPr>
+            <w:r>
+              <w:rPr>
+                <w:sz w:val="21"/>
+                <w:szCs w:val="21"/>
+              </w:rPr>
               <w:t>Idem</w:t>
             </w:r>
           </w:p>
@@ -1672,11 +1755,590 @@
               <w:pStyle w:val="LOnormal"/>
               <w:widowControl w:val="false"/>
               <w:rPr>
+                <w:rFonts w:eastAsia="Arial" w:cs="Arial"/>
+                <w:color w:val="auto"/>
+                <w:kern w:val="0"/>
+                <w:sz w:val="21"/>
+                <w:szCs w:val="21"/>
+                <w:lang w:val="en-GB" w:eastAsia="zh-CN" w:bidi="hi-IN"/>
+              </w:rPr>
+            </w:pPr>
+            <w:r>
+              <w:rPr>
+                <w:rFonts w:eastAsia="Arial" w:cs="Arial"/>
+                <w:color w:val="auto"/>
+                <w:kern w:val="0"/>
+                <w:sz w:val="21"/>
+                <w:szCs w:val="21"/>
+                <w:lang w:val="en-GB" w:eastAsia="zh-CN" w:bidi="hi-IN"/>
+              </w:rPr>
+              <w:t>3</w:t>
+            </w:r>
+          </w:p>
+        </w:tc>
+        <w:tc>
+          <w:tcPr>
+            <w:tcW w:w="1798" w:type="dxa"/>
+            <w:tcBorders>
+              <w:top w:val="single" w:sz="4" w:space="0" w:color="000000"/>
+              <w:left w:val="single" w:sz="4" w:space="0" w:color="000000"/>
+              <w:bottom w:val="single" w:sz="4" w:space="0" w:color="000000"/>
+              <w:right w:val="single" w:sz="4" w:space="0" w:color="000000"/>
+            </w:tcBorders>
+          </w:tcPr>
+          <w:p>
+            <w:pPr>
+              <w:pStyle w:val="LOnormal"/>
+              <w:widowControl w:val="false"/>
+              <w:rPr>
+                <w:sz w:val="21"/>
+                <w:szCs w:val="21"/>
+              </w:rPr>
+            </w:pPr>
+            <w:r>
+              <w:rPr>
+                <w:sz w:val="21"/>
+                <w:szCs w:val="21"/>
+              </w:rPr>
+              <w:t>Add skills</w:t>
+            </w:r>
+          </w:p>
+        </w:tc>
+        <w:tc>
+          <w:tcPr>
+            <w:tcW w:w="3870" w:type="dxa"/>
+            <w:tcBorders>
+              <w:top w:val="single" w:sz="4" w:space="0" w:color="000000"/>
+              <w:left w:val="single" w:sz="4" w:space="0" w:color="000000"/>
+              <w:bottom w:val="single" w:sz="4" w:space="0" w:color="000000"/>
+              <w:right w:val="single" w:sz="4" w:space="0" w:color="000000"/>
+            </w:tcBorders>
+          </w:tcPr>
+          <w:p>
+            <w:pPr>
+              <w:pStyle w:val="LOnormal"/>
+              <w:widowControl w:val="false"/>
+              <w:rPr>
+                <w:sz w:val="21"/>
+                <w:szCs w:val="21"/>
+              </w:rPr>
+            </w:pPr>
+            <w:r>
+              <w:rPr>
+                <w:sz w:val="21"/>
+                <w:szCs w:val="21"/>
+              </w:rPr>
+              <w:t>The user chooses the skills their master from the skills list</w:t>
+            </w:r>
+          </w:p>
+        </w:tc>
+        <w:tc>
+          <w:tcPr>
+            <w:tcW w:w="1886" w:type="dxa"/>
+            <w:tcBorders>
+              <w:top w:val="single" w:sz="4" w:space="0" w:color="000000"/>
+              <w:left w:val="single" w:sz="4" w:space="0" w:color="000000"/>
+              <w:bottom w:val="single" w:sz="4" w:space="0" w:color="000000"/>
+              <w:right w:val="single" w:sz="4" w:space="0" w:color="000000"/>
+            </w:tcBorders>
+          </w:tcPr>
+          <w:p>
+            <w:pPr>
+              <w:pStyle w:val="LOnormal"/>
+              <w:widowControl w:val="false"/>
+              <w:rPr>
+                <w:sz w:val="21"/>
+                <w:szCs w:val="21"/>
+              </w:rPr>
+            </w:pPr>
+            <w:r>
+              <w:rPr>
+                <w:sz w:val="21"/>
+                <w:szCs w:val="21"/>
+              </w:rPr>
+              <w:t>8</w:t>
+            </w:r>
+          </w:p>
+        </w:tc>
+        <w:tc>
+          <w:tcPr>
+            <w:tcW w:w="2494" w:type="dxa"/>
+            <w:tcBorders>
+              <w:top w:val="single" w:sz="4" w:space="0" w:color="000000"/>
+              <w:left w:val="single" w:sz="4" w:space="0" w:color="000000"/>
+              <w:bottom w:val="single" w:sz="4" w:space="0" w:color="000000"/>
+              <w:right w:val="single" w:sz="4" w:space="0" w:color="000000"/>
+            </w:tcBorders>
+          </w:tcPr>
+          <w:p>
+            <w:pPr>
+              <w:pStyle w:val="LOnormal"/>
+              <w:widowControl w:val="false"/>
+              <w:rPr>
+                <w:sz w:val="21"/>
+                <w:szCs w:val="21"/>
+              </w:rPr>
+            </w:pPr>
+            <w:r>
+              <w:rPr>
+                <w:sz w:val="21"/>
+                <w:szCs w:val="21"/>
+              </w:rPr>
+              <w:t>Currently shows all skills instead of needing to choose a field first</w:t>
+            </w:r>
+          </w:p>
+        </w:tc>
+      </w:tr>
+      <w:tr>
+        <w:trPr/>
+        <w:tc>
+          <w:tcPr>
+            <w:tcW w:w="632" w:type="dxa"/>
+            <w:tcBorders>
+              <w:left w:val="single" w:sz="4" w:space="0" w:color="000000"/>
+              <w:bottom w:val="single" w:sz="4" w:space="0" w:color="000000"/>
+              <w:right w:val="single" w:sz="4" w:space="0" w:color="000000"/>
+            </w:tcBorders>
+          </w:tcPr>
+          <w:p>
+            <w:pPr>
+              <w:pStyle w:val="LOnormal"/>
+              <w:widowControl w:val="false"/>
+              <w:rPr>
+                <w:sz w:val="21"/>
+                <w:szCs w:val="21"/>
+              </w:rPr>
+            </w:pPr>
+            <w:r>
+              <w:rPr>
+                <w:sz w:val="21"/>
+                <w:szCs w:val="21"/>
+              </w:rPr>
+              <w:t>4</w:t>
+            </w:r>
+          </w:p>
+        </w:tc>
+        <w:tc>
+          <w:tcPr>
+            <w:tcW w:w="1798" w:type="dxa"/>
+            <w:tcBorders>
+              <w:left w:val="single" w:sz="4" w:space="0" w:color="000000"/>
+              <w:bottom w:val="single" w:sz="4" w:space="0" w:color="000000"/>
+              <w:right w:val="single" w:sz="4" w:space="0" w:color="000000"/>
+            </w:tcBorders>
+          </w:tcPr>
+          <w:p>
+            <w:pPr>
+              <w:pStyle w:val="LOnormal"/>
+              <w:widowControl w:val="false"/>
+              <w:rPr>
+                <w:sz w:val="21"/>
+                <w:szCs w:val="21"/>
+              </w:rPr>
+            </w:pPr>
+            <w:r>
+              <w:rPr>
+                <w:sz w:val="21"/>
+                <w:szCs w:val="21"/>
+              </w:rPr>
+              <w:t>Add interests</w:t>
+            </w:r>
+          </w:p>
+        </w:tc>
+        <w:tc>
+          <w:tcPr>
+            <w:tcW w:w="3870" w:type="dxa"/>
+            <w:tcBorders>
+              <w:left w:val="single" w:sz="4" w:space="0" w:color="000000"/>
+              <w:bottom w:val="single" w:sz="4" w:space="0" w:color="000000"/>
+              <w:right w:val="single" w:sz="4" w:space="0" w:color="000000"/>
+            </w:tcBorders>
+          </w:tcPr>
+          <w:p>
+            <w:pPr>
+              <w:pStyle w:val="LOnormal"/>
+              <w:widowControl w:val="false"/>
+              <w:rPr>
+                <w:sz w:val="21"/>
+                <w:szCs w:val="21"/>
+              </w:rPr>
+            </w:pPr>
+            <w:r>
+              <w:rPr>
+                <w:sz w:val="21"/>
+                <w:szCs w:val="21"/>
+              </w:rPr>
+              <w:t>The user chooses the fields that they wish to develop skills in</w:t>
+            </w:r>
+          </w:p>
+        </w:tc>
+        <w:tc>
+          <w:tcPr>
+            <w:tcW w:w="1886" w:type="dxa"/>
+            <w:tcBorders>
+              <w:left w:val="single" w:sz="4" w:space="0" w:color="000000"/>
+              <w:bottom w:val="single" w:sz="4" w:space="0" w:color="000000"/>
+              <w:right w:val="single" w:sz="4" w:space="0" w:color="000000"/>
+            </w:tcBorders>
+          </w:tcPr>
+          <w:p>
+            <w:pPr>
+              <w:pStyle w:val="LOnormal"/>
+              <w:widowControl w:val="false"/>
+              <w:rPr>
+                <w:rFonts w:eastAsia="Arial" w:cs="Arial"/>
+                <w:color w:val="auto"/>
+                <w:kern w:val="0"/>
+                <w:sz w:val="21"/>
+                <w:szCs w:val="21"/>
+                <w:lang w:val="en-GB" w:eastAsia="zh-CN" w:bidi="hi-IN"/>
+              </w:rPr>
+            </w:pPr>
+            <w:r>
+              <w:rPr>
+                <w:rFonts w:eastAsia="Arial" w:cs="Arial"/>
+                <w:color w:val="auto"/>
+                <w:kern w:val="0"/>
+                <w:sz w:val="21"/>
+                <w:szCs w:val="21"/>
+                <w:lang w:val="en-GB" w:eastAsia="zh-CN" w:bidi="hi-IN"/>
+              </w:rPr>
+              <w:t>9</w:t>
+            </w:r>
+          </w:p>
+        </w:tc>
+        <w:tc>
+          <w:tcPr>
+            <w:tcW w:w="2494" w:type="dxa"/>
+            <w:tcBorders>
+              <w:left w:val="single" w:sz="4" w:space="0" w:color="000000"/>
+              <w:bottom w:val="single" w:sz="4" w:space="0" w:color="000000"/>
+              <w:right w:val="single" w:sz="4" w:space="0" w:color="000000"/>
+            </w:tcBorders>
+          </w:tcPr>
+          <w:p>
+            <w:pPr>
+              <w:pStyle w:val="LOnormal"/>
+              <w:widowControl w:val="false"/>
+              <w:rPr>
+                <w:sz w:val="21"/>
+                <w:szCs w:val="21"/>
+              </w:rPr>
+            </w:pPr>
+            <w:r>
+              <w:rPr>
+                <w:sz w:val="21"/>
+                <w:szCs w:val="21"/>
+              </w:rPr>
+              <w:t>Works well. Height cannot be changed,</w:t>
+            </w:r>
+          </w:p>
+          <w:p>
+            <w:pPr>
+              <w:pStyle w:val="LOnormal"/>
+              <w:widowControl w:val="false"/>
+              <w:rPr>
+                <w:sz w:val="21"/>
+                <w:szCs w:val="21"/>
+              </w:rPr>
+            </w:pPr>
+            <w:r>
+              <w:rPr>
+                <w:sz w:val="21"/>
+                <w:szCs w:val="21"/>
+              </w:rPr>
+              <w:t>rewritten to reduce the number of components</w:t>
+            </w:r>
+          </w:p>
+        </w:tc>
+      </w:tr>
+      <w:tr>
+        <w:trPr/>
+        <w:tc>
+          <w:tcPr>
+            <w:tcW w:w="632" w:type="dxa"/>
+            <w:tcBorders>
+              <w:left w:val="single" w:sz="4" w:space="0" w:color="000000"/>
+              <w:bottom w:val="single" w:sz="4" w:space="0" w:color="000000"/>
+              <w:right w:val="single" w:sz="4" w:space="0" w:color="000000"/>
+            </w:tcBorders>
+          </w:tcPr>
+          <w:p>
+            <w:pPr>
+              <w:pStyle w:val="LOnormal"/>
+              <w:widowControl w:val="false"/>
+              <w:rPr>
+                <w:sz w:val="21"/>
+                <w:szCs w:val="21"/>
+              </w:rPr>
+            </w:pPr>
+            <w:r>
+              <w:rPr>
+                <w:sz w:val="21"/>
+                <w:szCs w:val="21"/>
+              </w:rPr>
+              <w:t>5</w:t>
+            </w:r>
+          </w:p>
+        </w:tc>
+        <w:tc>
+          <w:tcPr>
+            <w:tcW w:w="1798" w:type="dxa"/>
+            <w:tcBorders>
+              <w:left w:val="single" w:sz="4" w:space="0" w:color="000000"/>
+              <w:bottom w:val="single" w:sz="4" w:space="0" w:color="000000"/>
+              <w:right w:val="single" w:sz="4" w:space="0" w:color="000000"/>
+            </w:tcBorders>
+          </w:tcPr>
+          <w:p>
+            <w:pPr>
+              <w:pStyle w:val="LOnormal"/>
+              <w:widowControl w:val="false"/>
+              <w:rPr>
+                <w:sz w:val="21"/>
+                <w:szCs w:val="21"/>
+              </w:rPr>
+            </w:pPr>
+            <w:r>
+              <w:rPr>
+                <w:sz w:val="21"/>
+                <w:szCs w:val="21"/>
+              </w:rPr>
+              <w:t>Create a project</w:t>
+            </w:r>
+          </w:p>
+        </w:tc>
+        <w:tc>
+          <w:tcPr>
+            <w:tcW w:w="3870" w:type="dxa"/>
+            <w:tcBorders>
+              <w:left w:val="single" w:sz="4" w:space="0" w:color="000000"/>
+              <w:bottom w:val="single" w:sz="4" w:space="0" w:color="000000"/>
+              <w:right w:val="single" w:sz="4" w:space="0" w:color="000000"/>
+            </w:tcBorders>
+          </w:tcPr>
+          <w:p>
+            <w:pPr>
+              <w:pStyle w:val="LOnormal"/>
+              <w:widowControl w:val="false"/>
+              <w:rPr>
+                <w:sz w:val="21"/>
+                <w:szCs w:val="21"/>
+              </w:rPr>
+            </w:pPr>
+            <w:r>
+              <w:rPr>
+                <w:sz w:val="21"/>
+                <w:szCs w:val="21"/>
+              </w:rPr>
+              <w:t>The user creates a new project defining it’s type, it’s budget and whether it is public or not</w:t>
+            </w:r>
+          </w:p>
+        </w:tc>
+        <w:tc>
+          <w:tcPr>
+            <w:tcW w:w="1886" w:type="dxa"/>
+            <w:tcBorders>
+              <w:left w:val="single" w:sz="4" w:space="0" w:color="000000"/>
+              <w:bottom w:val="single" w:sz="4" w:space="0" w:color="000000"/>
+              <w:right w:val="single" w:sz="4" w:space="0" w:color="000000"/>
+            </w:tcBorders>
+          </w:tcPr>
+          <w:p>
+            <w:pPr>
+              <w:pStyle w:val="LOnormal"/>
+              <w:widowControl w:val="false"/>
+              <w:rPr>
+                <w:rFonts w:eastAsia="Arial" w:cs="Arial"/>
+                <w:color w:val="auto"/>
+                <w:kern w:val="0"/>
+                <w:sz w:val="21"/>
+                <w:szCs w:val="21"/>
+                <w:lang w:val="en-GB" w:eastAsia="zh-CN" w:bidi="hi-IN"/>
+              </w:rPr>
+            </w:pPr>
+            <w:r>
+              <w:rPr>
+                <w:rFonts w:eastAsia="Arial" w:cs="Arial"/>
+                <w:color w:val="auto"/>
+                <w:kern w:val="0"/>
+                <w:sz w:val="21"/>
+                <w:szCs w:val="21"/>
+                <w:lang w:val="en-GB" w:eastAsia="zh-CN" w:bidi="hi-IN"/>
+              </w:rPr>
+              <w:t>10</w:t>
+            </w:r>
+          </w:p>
+        </w:tc>
+        <w:tc>
+          <w:tcPr>
+            <w:tcW w:w="2494" w:type="dxa"/>
+            <w:tcBorders>
+              <w:left w:val="single" w:sz="4" w:space="0" w:color="000000"/>
+              <w:bottom w:val="single" w:sz="4" w:space="0" w:color="000000"/>
+              <w:right w:val="single" w:sz="4" w:space="0" w:color="000000"/>
+            </w:tcBorders>
+          </w:tcPr>
+          <w:p>
+            <w:pPr>
+              <w:pStyle w:val="LOnormal"/>
+              <w:widowControl w:val="false"/>
+              <w:rPr>
+                <w:sz w:val="21"/>
+                <w:szCs w:val="21"/>
+              </w:rPr>
+            </w:pPr>
+            <w:r>
+              <w:rPr>
+                <w:sz w:val="21"/>
+                <w:szCs w:val="21"/>
+              </w:rPr>
+              <w:t>Name needs to not be empty (tested but led to the creator’s profile)</w:t>
+            </w:r>
+          </w:p>
+        </w:tc>
+      </w:tr>
+      <w:tr>
+        <w:trPr/>
+        <w:tc>
+          <w:tcPr>
+            <w:tcW w:w="632" w:type="dxa"/>
+            <w:tcBorders>
+              <w:left w:val="single" w:sz="4" w:space="0" w:color="000000"/>
+              <w:bottom w:val="single" w:sz="4" w:space="0" w:color="000000"/>
+              <w:right w:val="single" w:sz="4" w:space="0" w:color="000000"/>
+            </w:tcBorders>
+          </w:tcPr>
+          <w:p>
+            <w:pPr>
+              <w:pStyle w:val="LOnormal"/>
+              <w:widowControl w:val="false"/>
+              <w:rPr>
+                <w:sz w:val="21"/>
+                <w:szCs w:val="21"/>
+              </w:rPr>
+            </w:pPr>
+            <w:r>
+              <w:rPr>
+                <w:sz w:val="21"/>
+                <w:szCs w:val="21"/>
+              </w:rPr>
+              <w:t>6</w:t>
+            </w:r>
+          </w:p>
+        </w:tc>
+        <w:tc>
+          <w:tcPr>
+            <w:tcW w:w="1798" w:type="dxa"/>
+            <w:tcBorders>
+              <w:left w:val="single" w:sz="4" w:space="0" w:color="000000"/>
+              <w:bottom w:val="single" w:sz="4" w:space="0" w:color="000000"/>
+              <w:right w:val="single" w:sz="4" w:space="0" w:color="000000"/>
+            </w:tcBorders>
+          </w:tcPr>
+          <w:p>
+            <w:pPr>
+              <w:pStyle w:val="LOnormal"/>
+              <w:widowControl w:val="false"/>
+              <w:rPr>
+                <w:sz w:val="21"/>
+                <w:szCs w:val="21"/>
+              </w:rPr>
+            </w:pPr>
+            <w:r>
+              <w:rPr>
+                <w:rFonts w:eastAsia="Arial" w:cs="Arial"/>
+                <w:color w:val="auto"/>
+                <w:kern w:val="0"/>
+                <w:sz w:val="21"/>
+                <w:szCs w:val="21"/>
+                <w:lang w:val="en-GB" w:eastAsia="zh-CN" w:bidi="hi-IN"/>
+              </w:rPr>
+              <w:t>A</w:t>
+            </w:r>
+            <w:r>
+              <w:rPr>
+                <w:sz w:val="21"/>
+                <w:szCs w:val="21"/>
+              </w:rPr>
+              <w:t>dd steps</w:t>
+            </w:r>
+          </w:p>
+        </w:tc>
+        <w:tc>
+          <w:tcPr>
+            <w:tcW w:w="3870" w:type="dxa"/>
+            <w:tcBorders>
+              <w:left w:val="single" w:sz="4" w:space="0" w:color="000000"/>
+              <w:bottom w:val="single" w:sz="4" w:space="0" w:color="000000"/>
+              <w:right w:val="single" w:sz="4" w:space="0" w:color="000000"/>
+            </w:tcBorders>
+          </w:tcPr>
+          <w:p>
+            <w:pPr>
+              <w:pStyle w:val="LOnormal"/>
+              <w:widowControl w:val="false"/>
+              <w:rPr>
+                <w:sz w:val="21"/>
+                <w:szCs w:val="21"/>
+              </w:rPr>
+            </w:pPr>
+            <w:r>
+              <w:rPr>
+                <w:sz w:val="21"/>
+                <w:szCs w:val="21"/>
+              </w:rPr>
+              <w:t xml:space="preserve">The user adds steps to define the broad </w:t>
+            </w:r>
+          </w:p>
+        </w:tc>
+        <w:tc>
+          <w:tcPr>
+            <w:tcW w:w="1886" w:type="dxa"/>
+            <w:tcBorders>
+              <w:left w:val="single" w:sz="4" w:space="0" w:color="000000"/>
+              <w:bottom w:val="single" w:sz="4" w:space="0" w:color="000000"/>
+              <w:right w:val="single" w:sz="4" w:space="0" w:color="000000"/>
+            </w:tcBorders>
+          </w:tcPr>
+          <w:p>
+            <w:pPr>
+              <w:pStyle w:val="LOnormal"/>
+              <w:widowControl w:val="false"/>
+              <w:rPr>
+                <w:sz w:val="21"/>
+                <w:szCs w:val="21"/>
+              </w:rPr>
+            </w:pPr>
+            <w:r>
+              <w:rPr>
+                <w:sz w:val="21"/>
+                <w:szCs w:val="21"/>
+              </w:rPr>
+              <w:t>10</w:t>
+            </w:r>
+          </w:p>
+        </w:tc>
+        <w:tc>
+          <w:tcPr>
+            <w:tcW w:w="2494" w:type="dxa"/>
+            <w:tcBorders>
+              <w:left w:val="single" w:sz="4" w:space="0" w:color="000000"/>
+              <w:bottom w:val="single" w:sz="4" w:space="0" w:color="000000"/>
+              <w:right w:val="single" w:sz="4" w:space="0" w:color="000000"/>
+            </w:tcBorders>
+          </w:tcPr>
+          <w:p>
+            <w:pPr>
+              <w:pStyle w:val="LOnormal"/>
+              <w:widowControl w:val="false"/>
+              <w:rPr>
                 <w:rFonts w:ascii="Arial" w:hAnsi="Arial" w:eastAsia="Arial" w:cs="Arial"/>
                 <w:color w:val="auto"/>
                 <w:kern w:val="0"/>
-                <w:sz w:val="22"/>
-                <w:szCs w:val="22"/>
+                <w:sz w:val="21"/>
+                <w:szCs w:val="21"/>
+                <w:u w:val="none"/>
                 <w:lang w:val="en-GB" w:eastAsia="zh-CN" w:bidi="hi-IN"/>
               </w:rPr>
             </w:pPr>
@@ -1685,98 +2347,12 @@
                 <w:rFonts w:eastAsia="Arial" w:cs="Arial"/>
                 <w:color w:val="auto"/>
                 <w:kern w:val="0"/>
-                <w:sz w:val="22"/>
-                <w:szCs w:val="22"/>
+                <w:sz w:val="21"/>
+                <w:szCs w:val="21"/>
+                <w:u w:val="none"/>
                 <w:lang w:val="en-GB" w:eastAsia="zh-CN" w:bidi="hi-IN"/>
               </w:rPr>
-              <w:t>3</w:t>
-            </w:r>
-          </w:p>
-        </w:tc>
-        <w:tc>
-          <w:tcPr>
-            <w:tcW w:w="1800" w:type="dxa"/>
-            <w:tcBorders>
-              <w:top w:val="single" w:sz="4" w:space="0" w:color="000000"/>
-              <w:left w:val="single" w:sz="4" w:space="0" w:color="000000"/>
-              <w:bottom w:val="single" w:sz="4" w:space="0" w:color="000000"/>
-              <w:right w:val="single" w:sz="4" w:space="0" w:color="000000"/>
-            </w:tcBorders>
-          </w:tcPr>
-          <w:p>
-            <w:pPr>
-              <w:pStyle w:val="LOnormal"/>
-              <w:widowControl w:val="false"/>
-              <w:rPr/>
-            </w:pPr>
-            <w:r>
-              <w:rPr/>
-              <w:t>Add skills</w:t>
-            </w:r>
-          </w:p>
-        </w:tc>
-        <w:tc>
-          <w:tcPr>
-            <w:tcW w:w="3868" w:type="dxa"/>
-            <w:tcBorders>
-              <w:top w:val="single" w:sz="4" w:space="0" w:color="000000"/>
-              <w:left w:val="single" w:sz="4" w:space="0" w:color="000000"/>
-              <w:bottom w:val="single" w:sz="4" w:space="0" w:color="000000"/>
-              <w:right w:val="single" w:sz="4" w:space="0" w:color="000000"/>
-            </w:tcBorders>
-          </w:tcPr>
-          <w:p>
-            <w:pPr>
-              <w:pStyle w:val="LOnormal"/>
-              <w:widowControl w:val="false"/>
-              <w:rPr/>
-            </w:pPr>
-            <w:r>
-              <w:rPr/>
-              <w:t>The user chooses the skills their master from the skills list</w:t>
-            </w:r>
-          </w:p>
-        </w:tc>
-        <w:tc>
-          <w:tcPr>
-            <w:tcW w:w="1886" w:type="dxa"/>
-            <w:tcBorders>
-              <w:top w:val="single" w:sz="4" w:space="0" w:color="000000"/>
-              <w:left w:val="single" w:sz="4" w:space="0" w:color="000000"/>
-              <w:bottom w:val="single" w:sz="4" w:space="0" w:color="000000"/>
-              <w:right w:val="single" w:sz="4" w:space="0" w:color="000000"/>
-            </w:tcBorders>
-          </w:tcPr>
-          <w:p>
-            <w:pPr>
-              <w:pStyle w:val="LOnormal"/>
-              <w:widowControl w:val="false"/>
-              <w:rPr/>
-            </w:pPr>
-            <w:r>
-              <w:rPr/>
-              <w:t>8</w:t>
-            </w:r>
-          </w:p>
-        </w:tc>
-        <w:tc>
-          <w:tcPr>
-            <w:tcW w:w="2494" w:type="dxa"/>
-            <w:tcBorders>
-              <w:top w:val="single" w:sz="4" w:space="0" w:color="000000"/>
-              <w:left w:val="single" w:sz="4" w:space="0" w:color="000000"/>
-              <w:bottom w:val="single" w:sz="4" w:space="0" w:color="000000"/>
-              <w:right w:val="single" w:sz="4" w:space="0" w:color="000000"/>
-            </w:tcBorders>
-          </w:tcPr>
-          <w:p>
-            <w:pPr>
-              <w:pStyle w:val="LOnormal"/>
-              <w:widowControl w:val="false"/>
-              <w:rPr/>
-            </w:pPr>
-            <w:r>
-              <w:rPr/>
+              <w:t>Button created but not linked to a function</w:t>
             </w:r>
           </w:p>
         </w:tc>
@@ -1796,59 +2372,104 @@
             <w:pPr>
               <w:pStyle w:val="LOnormal"/>
               <w:widowControl w:val="false"/>
-              <w:rPr/>
-            </w:pPr>
-            <w:r>
-              <w:rPr/>
-              <w:t>4</w:t>
-            </w:r>
-          </w:p>
-        </w:tc>
-        <w:tc>
-          <w:tcPr>
-            <w:tcW w:w="1800" w:type="dxa"/>
-            <w:tcBorders>
-              <w:left w:val="single" w:sz="4" w:space="0" w:color="000000"/>
-              <w:bottom w:val="single" w:sz="4" w:space="0" w:color="000000"/>
-              <w:right w:val="single" w:sz="4" w:space="0" w:color="000000"/>
-            </w:tcBorders>
-          </w:tcPr>
-          <w:p>
-            <w:pPr>
-              <w:pStyle w:val="LOnormal"/>
-              <w:widowControl w:val="false"/>
-              <w:rPr/>
-            </w:pPr>
-            <w:r>
-              <w:rPr/>
-              <w:t>Add interests</w:t>
-            </w:r>
-          </w:p>
-        </w:tc>
-        <w:tc>
-          <w:tcPr>
-            <w:tcW w:w="3868" w:type="dxa"/>
-            <w:tcBorders>
-              <w:left w:val="single" w:sz="4" w:space="0" w:color="000000"/>
-              <w:bottom w:val="single" w:sz="4" w:space="0" w:color="000000"/>
-              <w:right w:val="single" w:sz="4" w:space="0" w:color="000000"/>
-            </w:tcBorders>
-          </w:tcPr>
-          <w:p>
-            <w:pPr>
-              <w:pStyle w:val="LOnormal"/>
-              <w:widowControl w:val="false"/>
-              <w:rPr/>
-            </w:pPr>
-            <w:r>
-              <w:rPr/>
-              <w:t>The user chooses the fields that they wish to develop skills in</w:t>
+              <w:rPr>
+                <w:sz w:val="21"/>
+                <w:szCs w:val="21"/>
+              </w:rPr>
+            </w:pPr>
+            <w:r>
+              <w:rPr>
+                <w:sz w:val="21"/>
+                <w:szCs w:val="21"/>
+              </w:rPr>
+              <w:t>7</w:t>
+            </w:r>
+          </w:p>
+        </w:tc>
+        <w:tc>
+          <w:tcPr>
+            <w:tcW w:w="1798" w:type="dxa"/>
+            <w:tcBorders>
+              <w:left w:val="single" w:sz="4" w:space="0" w:color="000000"/>
+              <w:bottom w:val="single" w:sz="4" w:space="0" w:color="000000"/>
+              <w:right w:val="single" w:sz="4" w:space="0" w:color="000000"/>
+            </w:tcBorders>
+          </w:tcPr>
+          <w:p>
+            <w:pPr>
+              <w:pStyle w:val="LOnormal"/>
+              <w:widowControl w:val="false"/>
+              <w:rPr>
+                <w:sz w:val="21"/>
+                <w:szCs w:val="21"/>
+              </w:rPr>
+            </w:pPr>
+            <w:r>
+              <w:rPr>
+                <w:sz w:val="21"/>
+                <w:szCs w:val="21"/>
+              </w:rPr>
+              <w:t>Add tasks</w:t>
+            </w:r>
+          </w:p>
+        </w:tc>
+        <w:tc>
+          <w:tcPr>
+            <w:tcW w:w="3870" w:type="dxa"/>
+            <w:tcBorders>
+              <w:left w:val="single" w:sz="4" w:space="0" w:color="000000"/>
+              <w:bottom w:val="single" w:sz="4" w:space="0" w:color="000000"/>
+              <w:right w:val="single" w:sz="4" w:space="0" w:color="000000"/>
+            </w:tcBorders>
+          </w:tcPr>
+          <w:p>
+            <w:pPr>
+              <w:pStyle w:val="LOnormal"/>
+              <w:widowControl w:val="false"/>
+              <w:rPr>
+                <w:sz w:val="21"/>
+                <w:szCs w:val="21"/>
+              </w:rPr>
+            </w:pPr>
+            <w:r>
+              <w:rPr>
+                <w:sz w:val="21"/>
+                <w:szCs w:val="21"/>
+              </w:rPr>
+              <w:t>The user adds tasks to define the details of what needs to be done</w:t>
             </w:r>
           </w:p>
         </w:tc>
         <w:tc>
           <w:tcPr>
             <w:tcW w:w="1886" w:type="dxa"/>
+            <w:tcBorders>
+              <w:left w:val="single" w:sz="4" w:space="0" w:color="000000"/>
+              <w:bottom w:val="single" w:sz="4" w:space="0" w:color="000000"/>
+              <w:right w:val="single" w:sz="4" w:space="0" w:color="000000"/>
+            </w:tcBorders>
+          </w:tcPr>
+          <w:p>
+            <w:pPr>
+              <w:pStyle w:val="LOnormal"/>
+              <w:widowControl w:val="false"/>
+              <w:rPr>
+                <w:sz w:val="21"/>
+                <w:szCs w:val="21"/>
+              </w:rPr>
+            </w:pPr>
+            <w:r>
+              <w:rPr>
+                <w:sz w:val="21"/>
+                <w:szCs w:val="21"/>
+              </w:rPr>
+              <w:t>10</w:t>
+            </w:r>
+          </w:p>
+        </w:tc>
+        <w:tc>
+          <w:tcPr>
+            <w:tcW w:w="2494" w:type="dxa"/>
             <w:tcBorders>
               <w:left w:val="single" w:sz="4" w:space="0" w:color="000000"/>
               <w:bottom w:val="single" w:sz="4" w:space="0" w:color="000000"/>
@@ -1863,8 +2484,8 @@
                 <w:rFonts w:ascii="Arial" w:hAnsi="Arial" w:eastAsia="Arial" w:cs="Arial"/>
                 <w:color w:val="auto"/>
                 <w:kern w:val="0"/>
-                <w:sz w:val="22"/>
-                <w:szCs w:val="22"/>
+                <w:sz w:val="21"/>
+                <w:szCs w:val="21"/>
                 <w:lang w:val="en-GB" w:eastAsia="zh-CN" w:bidi="hi-IN"/>
               </w:rPr>
             </w:pPr>
@@ -1873,31 +2494,11 @@
                 <w:rFonts w:eastAsia="Arial" w:cs="Arial"/>
                 <w:color w:val="auto"/>
                 <w:kern w:val="0"/>
-                <w:sz w:val="22"/>
-                <w:szCs w:val="22"/>
+                <w:sz w:val="21"/>
+                <w:szCs w:val="21"/>
                 <w:lang w:val="en-GB" w:eastAsia="zh-CN" w:bidi="hi-IN"/>
               </w:rPr>
-              <w:t>9</w:t>
-            </w:r>
-          </w:p>
-        </w:tc>
-        <w:tc>
-          <w:tcPr>
-            <w:tcW w:w="2494" w:type="dxa"/>
-            <w:tcBorders>
-              <w:left w:val="single" w:sz="4" w:space="0" w:color="000000"/>
-              <w:bottom w:val="single" w:sz="4" w:space="0" w:color="000000"/>
-              <w:right w:val="single" w:sz="4" w:space="0" w:color="000000"/>
-            </w:tcBorders>
-          </w:tcPr>
-          <w:p>
-            <w:pPr>
-              <w:pStyle w:val="LOnormal"/>
-              <w:widowControl w:val="false"/>
-              <w:rPr/>
-            </w:pPr>
-            <w:r>
-              <w:rPr/>
+              <w:t>Idem</w:t>
             </w:r>
           </w:p>
         </w:tc>
@@ -1917,53 +2518,71 @@
             <w:pPr>
               <w:pStyle w:val="LOnormal"/>
               <w:widowControl w:val="false"/>
-              <w:rPr/>
-            </w:pPr>
-            <w:r>
-              <w:rPr/>
-              <w:t>5</w:t>
-            </w:r>
-          </w:p>
-        </w:tc>
-        <w:tc>
-          <w:tcPr>
-            <w:tcW w:w="1800" w:type="dxa"/>
-            <w:tcBorders>
-              <w:left w:val="single" w:sz="4" w:space="0" w:color="000000"/>
-              <w:bottom w:val="single" w:sz="4" w:space="0" w:color="000000"/>
-              <w:right w:val="single" w:sz="4" w:space="0" w:color="000000"/>
-            </w:tcBorders>
-          </w:tcPr>
-          <w:p>
-            <w:pPr>
-              <w:pStyle w:val="LOnormal"/>
-              <w:widowControl w:val="false"/>
-              <w:rPr/>
-            </w:pPr>
-            <w:r>
-              <w:rPr/>
-              <w:t>Create a project</w:t>
-            </w:r>
-          </w:p>
-        </w:tc>
-        <w:tc>
-          <w:tcPr>
-            <w:tcW w:w="3868" w:type="dxa"/>
-            <w:tcBorders>
-              <w:left w:val="single" w:sz="4" w:space="0" w:color="000000"/>
-              <w:bottom w:val="single" w:sz="4" w:space="0" w:color="000000"/>
-              <w:right w:val="single" w:sz="4" w:space="0" w:color="000000"/>
-            </w:tcBorders>
-          </w:tcPr>
-          <w:p>
-            <w:pPr>
-              <w:pStyle w:val="LOnormal"/>
-              <w:widowControl w:val="false"/>
-              <w:rPr/>
-            </w:pPr>
-            <w:r>
-              <w:rPr/>
-              <w:t>The user creates a new project defining it’s type, it’s budget and whether it is public or not</w:t>
+              <w:rPr>
+                <w:sz w:val="21"/>
+                <w:szCs w:val="21"/>
+              </w:rPr>
+            </w:pPr>
+            <w:r>
+              <w:rPr>
+                <w:sz w:val="21"/>
+                <w:szCs w:val="21"/>
+              </w:rPr>
+              <w:t>8</w:t>
+            </w:r>
+          </w:p>
+        </w:tc>
+        <w:tc>
+          <w:tcPr>
+            <w:tcW w:w="1798" w:type="dxa"/>
+            <w:tcBorders>
+              <w:left w:val="single" w:sz="4" w:space="0" w:color="000000"/>
+              <w:bottom w:val="single" w:sz="4" w:space="0" w:color="000000"/>
+              <w:right w:val="single" w:sz="4" w:space="0" w:color="000000"/>
+            </w:tcBorders>
+          </w:tcPr>
+          <w:p>
+            <w:pPr>
+              <w:pStyle w:val="LOnormal"/>
+              <w:widowControl w:val="false"/>
+              <w:rPr>
+                <w:sz w:val="21"/>
+                <w:szCs w:val="21"/>
+              </w:rPr>
+            </w:pPr>
+            <w:r>
+              <w:rPr>
+                <w:sz w:val="21"/>
+                <w:szCs w:val="21"/>
+              </w:rPr>
+              <w:t>Change status</w:t>
+            </w:r>
+          </w:p>
+        </w:tc>
+        <w:tc>
+          <w:tcPr>
+            <w:tcW w:w="3870" w:type="dxa"/>
+            <w:tcBorders>
+              <w:left w:val="single" w:sz="4" w:space="0" w:color="000000"/>
+              <w:bottom w:val="single" w:sz="4" w:space="0" w:color="000000"/>
+              <w:right w:val="single" w:sz="4" w:space="0" w:color="000000"/>
+            </w:tcBorders>
+          </w:tcPr>
+          <w:p>
+            <w:pPr>
+              <w:pStyle w:val="LOnormal"/>
+              <w:widowControl w:val="false"/>
+              <w:rPr>
+                <w:sz w:val="21"/>
+                <w:szCs w:val="21"/>
+              </w:rPr>
+            </w:pPr>
+            <w:r>
+              <w:rPr>
+                <w:sz w:val="21"/>
+                <w:szCs w:val="21"/>
+              </w:rPr>
+              <w:t>An admin or assignee changes a task status (admin only for professional projects, as it may need review)</w:t>
             </w:r>
           </w:p>
         </w:tc>
@@ -1981,12 +2600,119 @@
               <w:pStyle w:val="LOnormal"/>
               <w:widowControl w:val="false"/>
               <w:rPr>
-                <w:rFonts w:ascii="Arial" w:hAnsi="Arial" w:eastAsia="Arial" w:cs="Arial"/>
-                <w:color w:val="auto"/>
-                <w:kern w:val="0"/>
-                <w:sz w:val="22"/>
-                <w:szCs w:val="22"/>
-                <w:lang w:val="en-GB" w:eastAsia="zh-CN" w:bidi="hi-IN"/>
+                <w:sz w:val="21"/>
+                <w:szCs w:val="21"/>
+              </w:rPr>
+            </w:pPr>
+            <w:r>
+              <w:rPr>
+                <w:sz w:val="21"/>
+                <w:szCs w:val="21"/>
+              </w:rPr>
+              <w:t>7</w:t>
+            </w:r>
+          </w:p>
+        </w:tc>
+        <w:tc>
+          <w:tcPr>
+            <w:tcW w:w="2494" w:type="dxa"/>
+            <w:tcBorders>
+              <w:left w:val="single" w:sz="4" w:space="0" w:color="000000"/>
+              <w:bottom w:val="single" w:sz="4" w:space="0" w:color="000000"/>
+              <w:right w:val="single" w:sz="4" w:space="0" w:color="000000"/>
+            </w:tcBorders>
+          </w:tcPr>
+          <w:p>
+            <w:pPr>
+              <w:pStyle w:val="LOnormal"/>
+              <w:widowControl w:val="false"/>
+              <w:rPr>
+                <w:sz w:val="21"/>
+                <w:szCs w:val="21"/>
+              </w:rPr>
+            </w:pPr>
+            <w:r>
+              <w:rPr>
+                <w:sz w:val="21"/>
+                <w:szCs w:val="21"/>
+              </w:rPr>
+              <w:t>Dropped due to lack of time</w:t>
+            </w:r>
+          </w:p>
+        </w:tc>
+      </w:tr>
+      <w:tr>
+        <w:trPr/>
+        <w:tc>
+          <w:tcPr>
+            <w:tcW w:w="632" w:type="dxa"/>
+            <w:tcBorders>
+              <w:left w:val="single" w:sz="4" w:space="0" w:color="000000"/>
+              <w:bottom w:val="single" w:sz="4" w:space="0" w:color="000000"/>
+              <w:right w:val="single" w:sz="4" w:space="0" w:color="000000"/>
+            </w:tcBorders>
+          </w:tcPr>
+          <w:p>
+            <w:pPr>
+              <w:pStyle w:val="LOnormal"/>
+              <w:widowControl w:val="false"/>
+              <w:rPr>
+                <w:sz w:val="21"/>
+                <w:szCs w:val="21"/>
+              </w:rPr>
+            </w:pPr>
+            <w:r>
+              <w:rPr>
+                <w:sz w:val="21"/>
+                <w:szCs w:val="21"/>
+              </w:rPr>
+              <w:t>9</w:t>
+            </w:r>
+          </w:p>
+        </w:tc>
+        <w:tc>
+          <w:tcPr>
+            <w:tcW w:w="1798" w:type="dxa"/>
+            <w:tcBorders>
+              <w:left w:val="single" w:sz="4" w:space="0" w:color="000000"/>
+              <w:bottom w:val="single" w:sz="4" w:space="0" w:color="000000"/>
+              <w:right w:val="single" w:sz="4" w:space="0" w:color="000000"/>
+            </w:tcBorders>
+          </w:tcPr>
+          <w:p>
+            <w:pPr>
+              <w:pStyle w:val="LOnormal"/>
+              <w:widowControl w:val="false"/>
+              <w:rPr>
+                <w:sz w:val="21"/>
+                <w:szCs w:val="21"/>
+              </w:rPr>
+            </w:pPr>
+            <w:r>
+              <w:rPr>
+                <w:sz w:val="21"/>
+                <w:szCs w:val="21"/>
+              </w:rPr>
+              <w:t>Add budget</w:t>
+            </w:r>
+          </w:p>
+        </w:tc>
+        <w:tc>
+          <w:tcPr>
+            <w:tcW w:w="3870" w:type="dxa"/>
+            <w:tcBorders>
+              <w:left w:val="single" w:sz="4" w:space="0" w:color="000000"/>
+              <w:bottom w:val="single" w:sz="4" w:space="0" w:color="000000"/>
+              <w:right w:val="single" w:sz="4" w:space="0" w:color="000000"/>
+            </w:tcBorders>
+          </w:tcPr>
+          <w:p>
+            <w:pPr>
+              <w:pStyle w:val="LOnormal"/>
+              <w:widowControl w:val="false"/>
+              <w:rPr>
+                <w:sz w:val="21"/>
+                <w:szCs w:val="21"/>
               </w:rPr>
             </w:pPr>
             <w:r>
@@ -1994,11 +2720,45 @@
                 <w:rFonts w:eastAsia="Arial" w:cs="Arial"/>
                 <w:color w:val="auto"/>
                 <w:kern w:val="0"/>
-                <w:sz w:val="22"/>
-                <w:szCs w:val="22"/>
+                <w:sz w:val="21"/>
+                <w:szCs w:val="21"/>
                 <w:lang w:val="en-GB" w:eastAsia="zh-CN" w:bidi="hi-IN"/>
               </w:rPr>
-              <w:t>10</w:t>
+              <w:t>The creator d</w:t>
+            </w:r>
+            <w:r>
+              <w:rPr>
+                <w:sz w:val="21"/>
+                <w:szCs w:val="21"/>
+              </w:rPr>
+              <w:t>efines the pool of money available to realize the project</w:t>
+            </w:r>
+          </w:p>
+        </w:tc>
+        <w:tc>
+          <w:tcPr>
+            <w:tcW w:w="1886" w:type="dxa"/>
+            <w:tcBorders>
+              <w:left w:val="single" w:sz="4" w:space="0" w:color="000000"/>
+              <w:bottom w:val="single" w:sz="4" w:space="0" w:color="000000"/>
+              <w:right w:val="single" w:sz="4" w:space="0" w:color="000000"/>
+            </w:tcBorders>
+          </w:tcPr>
+          <w:p>
+            <w:pPr>
+              <w:pStyle w:val="LOnormal"/>
+              <w:widowControl w:val="false"/>
+              <w:rPr>
+                <w:sz w:val="21"/>
+                <w:szCs w:val="21"/>
+              </w:rPr>
+            </w:pPr>
+            <w:r>
+              <w:rPr>
+                <w:sz w:val="21"/>
+                <w:szCs w:val="21"/>
+              </w:rPr>
+              <w:t>3</w:t>
             </w:r>
           </w:p>
         </w:tc>
@@ -2015,10 +2775,17 @@
             <w:pPr>
               <w:pStyle w:val="LOnormal"/>
               <w:widowControl w:val="false"/>
-              <w:rPr/>
-            </w:pPr>
-            <w:r>
-              <w:rPr/>
+              <w:rPr>
+                <w:sz w:val="21"/>
+                <w:szCs w:val="21"/>
+              </w:rPr>
+            </w:pPr>
+            <w:r>
+              <w:rPr>
+                <w:sz w:val="21"/>
+                <w:szCs w:val="21"/>
+              </w:rPr>
+              <w:t>Created as base value, cannot be edited</w:t>
             </w:r>
           </w:p>
         </w:tc>
@@ -2038,64 +2805,82 @@
             <w:pPr>
               <w:pStyle w:val="LOnormal"/>
               <w:widowControl w:val="false"/>
-              <w:rPr/>
-            </w:pPr>
-            <w:r>
-              <w:rPr/>
-              <w:t>6</w:t>
-            </w:r>
-          </w:p>
-        </w:tc>
-        <w:tc>
-          <w:tcPr>
-            <w:tcW w:w="1800" w:type="dxa"/>
-            <w:tcBorders>
-              <w:left w:val="single" w:sz="4" w:space="0" w:color="000000"/>
-              <w:bottom w:val="single" w:sz="4" w:space="0" w:color="000000"/>
-              <w:right w:val="single" w:sz="4" w:space="0" w:color="000000"/>
-            </w:tcBorders>
-          </w:tcPr>
-          <w:p>
-            <w:pPr>
-              <w:pStyle w:val="LOnormal"/>
-              <w:widowControl w:val="false"/>
-              <w:rPr/>
+              <w:rPr>
+                <w:sz w:val="21"/>
+                <w:szCs w:val="21"/>
+              </w:rPr>
+            </w:pPr>
+            <w:r>
+              <w:rPr>
+                <w:sz w:val="21"/>
+                <w:szCs w:val="21"/>
+              </w:rPr>
+              <w:t>10</w:t>
+            </w:r>
+          </w:p>
+        </w:tc>
+        <w:tc>
+          <w:tcPr>
+            <w:tcW w:w="1798" w:type="dxa"/>
+            <w:tcBorders>
+              <w:left w:val="single" w:sz="4" w:space="0" w:color="000000"/>
+              <w:bottom w:val="single" w:sz="4" w:space="0" w:color="000000"/>
+              <w:right w:val="single" w:sz="4" w:space="0" w:color="000000"/>
+            </w:tcBorders>
+          </w:tcPr>
+          <w:p>
+            <w:pPr>
+              <w:pStyle w:val="LOnormal"/>
+              <w:widowControl w:val="false"/>
+              <w:rPr>
+                <w:sz w:val="21"/>
+                <w:szCs w:val="21"/>
+              </w:rPr>
+            </w:pPr>
+            <w:r>
+              <w:rPr>
+                <w:sz w:val="21"/>
+                <w:szCs w:val="21"/>
+              </w:rPr>
+              <w:t>Pledge money</w:t>
+            </w:r>
+          </w:p>
+        </w:tc>
+        <w:tc>
+          <w:tcPr>
+            <w:tcW w:w="3870" w:type="dxa"/>
+            <w:tcBorders>
+              <w:left w:val="single" w:sz="4" w:space="0" w:color="000000"/>
+              <w:bottom w:val="single" w:sz="4" w:space="0" w:color="000000"/>
+              <w:right w:val="single" w:sz="4" w:space="0" w:color="000000"/>
+            </w:tcBorders>
+          </w:tcPr>
+          <w:p>
+            <w:pPr>
+              <w:pStyle w:val="LOnormal"/>
+              <w:widowControl w:val="false"/>
+              <w:rPr>
+                <w:sz w:val="21"/>
+                <w:szCs w:val="21"/>
+              </w:rPr>
             </w:pPr>
             <w:r>
               <w:rPr>
                 <w:rFonts w:eastAsia="Arial" w:cs="Arial"/>
                 <w:color w:val="auto"/>
                 <w:kern w:val="0"/>
-                <w:sz w:val="22"/>
-                <w:szCs w:val="22"/>
+                <w:sz w:val="21"/>
+                <w:szCs w:val="21"/>
                 <w:lang w:val="en-GB" w:eastAsia="zh-CN" w:bidi="hi-IN"/>
               </w:rPr>
-              <w:t>A</w:t>
-            </w:r>
-            <w:r>
-              <w:rPr/>
-              <w:t>dd steps</w:t>
-            </w:r>
-          </w:p>
-        </w:tc>
-        <w:tc>
-          <w:tcPr>
-            <w:tcW w:w="3868" w:type="dxa"/>
-            <w:tcBorders>
-              <w:left w:val="single" w:sz="4" w:space="0" w:color="000000"/>
-              <w:bottom w:val="single" w:sz="4" w:space="0" w:color="000000"/>
-              <w:right w:val="single" w:sz="4" w:space="0" w:color="000000"/>
-            </w:tcBorders>
-          </w:tcPr>
-          <w:p>
-            <w:pPr>
-              <w:pStyle w:val="LOnormal"/>
-              <w:widowControl w:val="false"/>
-              <w:rPr/>
-            </w:pPr>
-            <w:r>
-              <w:rPr/>
-              <w:t xml:space="preserve">The user adds steps to define the broad </w:t>
+              <w:t>A user add</w:t>
+            </w:r>
+            <w:r>
+              <w:rPr>
+                <w:sz w:val="21"/>
+                <w:szCs w:val="21"/>
+              </w:rPr>
+              <w:t xml:space="preserve"> money to the budget of one of the project they chose</w:t>
             </w:r>
           </w:p>
         </w:tc>
@@ -2112,11 +2897,17 @@
             <w:pPr>
               <w:pStyle w:val="LOnormal"/>
               <w:widowControl w:val="false"/>
-              <w:rPr/>
-            </w:pPr>
-            <w:r>
-              <w:rPr/>
-              <w:t>10</w:t>
+              <w:rPr>
+                <w:sz w:val="21"/>
+                <w:szCs w:val="21"/>
+              </w:rPr>
+            </w:pPr>
+            <w:r>
+              <w:rPr>
+                <w:sz w:val="21"/>
+                <w:szCs w:val="21"/>
+              </w:rPr>
+              <w:t>2</w:t>
             </w:r>
           </w:p>
         </w:tc>
@@ -2133,10 +2924,17 @@
             <w:pPr>
               <w:pStyle w:val="LOnormal"/>
               <w:widowControl w:val="false"/>
-              <w:rPr/>
-            </w:pPr>
-            <w:r>
-              <w:rPr/>
+              <w:rPr>
+                <w:sz w:val="21"/>
+                <w:szCs w:val="21"/>
+              </w:rPr>
+            </w:pPr>
+            <w:r>
+              <w:rPr>
+                <w:sz w:val="21"/>
+                <w:szCs w:val="21"/>
+              </w:rPr>
+              <w:t>Dropped due to lack of time</w:t>
             </w:r>
           </w:p>
         </w:tc>
@@ -2156,53 +2954,93 @@
             <w:pPr>
               <w:pStyle w:val="LOnormal"/>
               <w:widowControl w:val="false"/>
-              <w:rPr/>
-            </w:pPr>
-            <w:r>
-              <w:rPr/>
-              <w:t>7</w:t>
-            </w:r>
-          </w:p>
-        </w:tc>
-        <w:tc>
-          <w:tcPr>
-            <w:tcW w:w="1800" w:type="dxa"/>
-            <w:tcBorders>
-              <w:left w:val="single" w:sz="4" w:space="0" w:color="000000"/>
-              <w:bottom w:val="single" w:sz="4" w:space="0" w:color="000000"/>
-              <w:right w:val="single" w:sz="4" w:space="0" w:color="000000"/>
-            </w:tcBorders>
-          </w:tcPr>
-          <w:p>
-            <w:pPr>
-              <w:pStyle w:val="LOnormal"/>
-              <w:widowControl w:val="false"/>
-              <w:rPr/>
-            </w:pPr>
-            <w:r>
-              <w:rPr/>
-              <w:t>Add tasks</w:t>
-            </w:r>
-          </w:p>
-        </w:tc>
-        <w:tc>
-          <w:tcPr>
-            <w:tcW w:w="3868" w:type="dxa"/>
-            <w:tcBorders>
-              <w:left w:val="single" w:sz="4" w:space="0" w:color="000000"/>
-              <w:bottom w:val="single" w:sz="4" w:space="0" w:color="000000"/>
-              <w:right w:val="single" w:sz="4" w:space="0" w:color="000000"/>
-            </w:tcBorders>
-          </w:tcPr>
-          <w:p>
-            <w:pPr>
-              <w:pStyle w:val="LOnormal"/>
-              <w:widowControl w:val="false"/>
-              <w:rPr/>
-            </w:pPr>
-            <w:r>
-              <w:rPr/>
-              <w:t>The user adds tasks to define the details of what needs to be done</w:t>
+              <w:rPr>
+                <w:sz w:val="21"/>
+                <w:szCs w:val="21"/>
+              </w:rPr>
+            </w:pPr>
+            <w:r>
+              <w:rPr>
+                <w:sz w:val="21"/>
+                <w:szCs w:val="21"/>
+              </w:rPr>
+              <w:t>11</w:t>
+            </w:r>
+          </w:p>
+        </w:tc>
+        <w:tc>
+          <w:tcPr>
+            <w:tcW w:w="1798" w:type="dxa"/>
+            <w:tcBorders>
+              <w:left w:val="single" w:sz="4" w:space="0" w:color="000000"/>
+              <w:bottom w:val="single" w:sz="4" w:space="0" w:color="000000"/>
+              <w:right w:val="single" w:sz="4" w:space="0" w:color="000000"/>
+            </w:tcBorders>
+          </w:tcPr>
+          <w:p>
+            <w:pPr>
+              <w:pStyle w:val="LOnormal"/>
+              <w:widowControl w:val="false"/>
+              <w:rPr>
+                <w:sz w:val="21"/>
+                <w:szCs w:val="21"/>
+              </w:rPr>
+            </w:pPr>
+            <w:r>
+              <w:rPr>
+                <w:sz w:val="21"/>
+                <w:szCs w:val="21"/>
+              </w:rPr>
+              <w:t>Add members</w:t>
+            </w:r>
+          </w:p>
+        </w:tc>
+        <w:tc>
+          <w:tcPr>
+            <w:tcW w:w="3870" w:type="dxa"/>
+            <w:tcBorders>
+              <w:left w:val="single" w:sz="4" w:space="0" w:color="000000"/>
+              <w:bottom w:val="single" w:sz="4" w:space="0" w:color="000000"/>
+              <w:right w:val="single" w:sz="4" w:space="0" w:color="000000"/>
+            </w:tcBorders>
+          </w:tcPr>
+          <w:p>
+            <w:pPr>
+              <w:pStyle w:val="LOnormal"/>
+              <w:widowControl w:val="false"/>
+              <w:rPr>
+                <w:sz w:val="21"/>
+                <w:szCs w:val="21"/>
+              </w:rPr>
+            </w:pPr>
+            <w:r>
+              <w:rPr>
+                <w:rFonts w:eastAsia="Arial" w:cs="Arial"/>
+                <w:color w:val="auto"/>
+                <w:kern w:val="0"/>
+                <w:sz w:val="21"/>
+                <w:szCs w:val="21"/>
+                <w:lang w:val="en-GB" w:eastAsia="zh-CN" w:bidi="hi-IN"/>
+              </w:rPr>
+              <w:t>A project creator</w:t>
+            </w:r>
+            <w:r>
+              <w:rPr>
+                <w:sz w:val="21"/>
+                <w:szCs w:val="21"/>
+              </w:rPr>
+              <w:t xml:space="preserve"> add </w:t>
+            </w:r>
+            <w:r>
+              <w:rPr>
+                <w:rFonts w:eastAsia="Arial" w:cs="Arial"/>
+                <w:color w:val="auto"/>
+                <w:kern w:val="0"/>
+                <w:sz w:val="21"/>
+                <w:szCs w:val="21"/>
+                <w:lang w:val="en-GB" w:eastAsia="zh-CN" w:bidi="hi-IN"/>
+              </w:rPr>
+              <w:t>users as member of said project</w:t>
             </w:r>
           </w:p>
         </w:tc>
@@ -2219,11 +3057,17 @@
             <w:pPr>
               <w:pStyle w:val="LOnormal"/>
               <w:widowControl w:val="false"/>
-              <w:rPr/>
-            </w:pPr>
-            <w:r>
-              <w:rPr/>
-              <w:t>10</w:t>
+              <w:rPr>
+                <w:sz w:val="21"/>
+                <w:szCs w:val="21"/>
+              </w:rPr>
+            </w:pPr>
+            <w:r>
+              <w:rPr>
+                <w:sz w:val="21"/>
+                <w:szCs w:val="21"/>
+              </w:rPr>
+              <w:t>6</w:t>
             </w:r>
           </w:p>
         </w:tc>
@@ -2240,10 +3084,17 @@
             <w:pPr>
               <w:pStyle w:val="LOnormal"/>
               <w:widowControl w:val="false"/>
-              <w:rPr/>
-            </w:pPr>
-            <w:r>
-              <w:rPr/>
+              <w:rPr>
+                <w:sz w:val="21"/>
+                <w:szCs w:val="21"/>
+              </w:rPr>
+            </w:pPr>
+            <w:r>
+              <w:rPr>
+                <w:sz w:val="21"/>
+                <w:szCs w:val="21"/>
+              </w:rPr>
+              <w:t>Dropped due to lack of time</w:t>
             </w:r>
           </w:p>
         </w:tc>
@@ -2263,53 +3114,71 @@
             <w:pPr>
               <w:pStyle w:val="LOnormal"/>
               <w:widowControl w:val="false"/>
-              <w:rPr/>
-            </w:pPr>
-            <w:r>
-              <w:rPr/>
-              <w:t>8</w:t>
-            </w:r>
-          </w:p>
-        </w:tc>
-        <w:tc>
-          <w:tcPr>
-            <w:tcW w:w="1800" w:type="dxa"/>
-            <w:tcBorders>
-              <w:left w:val="single" w:sz="4" w:space="0" w:color="000000"/>
-              <w:bottom w:val="single" w:sz="4" w:space="0" w:color="000000"/>
-              <w:right w:val="single" w:sz="4" w:space="0" w:color="000000"/>
-            </w:tcBorders>
-          </w:tcPr>
-          <w:p>
-            <w:pPr>
-              <w:pStyle w:val="LOnormal"/>
-              <w:widowControl w:val="false"/>
-              <w:rPr/>
-            </w:pPr>
-            <w:r>
-              <w:rPr/>
-              <w:t>Change status</w:t>
-            </w:r>
-          </w:p>
-        </w:tc>
-        <w:tc>
-          <w:tcPr>
-            <w:tcW w:w="3868" w:type="dxa"/>
-            <w:tcBorders>
-              <w:left w:val="single" w:sz="4" w:space="0" w:color="000000"/>
-              <w:bottom w:val="single" w:sz="4" w:space="0" w:color="000000"/>
-              <w:right w:val="single" w:sz="4" w:space="0" w:color="000000"/>
-            </w:tcBorders>
-          </w:tcPr>
-          <w:p>
-            <w:pPr>
-              <w:pStyle w:val="LOnormal"/>
-              <w:widowControl w:val="false"/>
-              <w:rPr/>
-            </w:pPr>
-            <w:r>
-              <w:rPr/>
-              <w:t>An admin or assignee changes a task status (admin only for professional projects, as it may need review)</w:t>
+              <w:rPr>
+                <w:sz w:val="21"/>
+                <w:szCs w:val="21"/>
+              </w:rPr>
+            </w:pPr>
+            <w:r>
+              <w:rPr>
+                <w:sz w:val="21"/>
+                <w:szCs w:val="21"/>
+              </w:rPr>
+              <w:t>12</w:t>
+            </w:r>
+          </w:p>
+        </w:tc>
+        <w:tc>
+          <w:tcPr>
+            <w:tcW w:w="1798" w:type="dxa"/>
+            <w:tcBorders>
+              <w:left w:val="single" w:sz="4" w:space="0" w:color="000000"/>
+              <w:bottom w:val="single" w:sz="4" w:space="0" w:color="000000"/>
+              <w:right w:val="single" w:sz="4" w:space="0" w:color="000000"/>
+            </w:tcBorders>
+          </w:tcPr>
+          <w:p>
+            <w:pPr>
+              <w:pStyle w:val="LOnormal"/>
+              <w:widowControl w:val="false"/>
+              <w:rPr>
+                <w:sz w:val="21"/>
+                <w:szCs w:val="21"/>
+              </w:rPr>
+            </w:pPr>
+            <w:r>
+              <w:rPr>
+                <w:sz w:val="21"/>
+                <w:szCs w:val="21"/>
+              </w:rPr>
+              <w:t>Assign tasks</w:t>
+            </w:r>
+          </w:p>
+        </w:tc>
+        <w:tc>
+          <w:tcPr>
+            <w:tcW w:w="3870" w:type="dxa"/>
+            <w:tcBorders>
+              <w:left w:val="single" w:sz="4" w:space="0" w:color="000000"/>
+              <w:bottom w:val="single" w:sz="4" w:space="0" w:color="000000"/>
+              <w:right w:val="single" w:sz="4" w:space="0" w:color="000000"/>
+            </w:tcBorders>
+          </w:tcPr>
+          <w:p>
+            <w:pPr>
+              <w:pStyle w:val="LOnormal"/>
+              <w:widowControl w:val="false"/>
+              <w:rPr>
+                <w:sz w:val="21"/>
+                <w:szCs w:val="21"/>
+              </w:rPr>
+            </w:pPr>
+            <w:r>
+              <w:rPr>
+                <w:sz w:val="21"/>
+                <w:szCs w:val="21"/>
+              </w:rPr>
+              <w:t>An administrator defines who does what, though a member can add themselves as an assignee</w:t>
             </w:r>
           </w:p>
         </w:tc>
@@ -2326,11 +3195,17 @@
             <w:pPr>
               <w:pStyle w:val="LOnormal"/>
               <w:widowControl w:val="false"/>
-              <w:rPr/>
-            </w:pPr>
-            <w:r>
-              <w:rPr/>
-              <w:t>7</w:t>
+              <w:rPr>
+                <w:sz w:val="21"/>
+                <w:szCs w:val="21"/>
+              </w:rPr>
+            </w:pPr>
+            <w:r>
+              <w:rPr>
+                <w:sz w:val="21"/>
+                <w:szCs w:val="21"/>
+              </w:rPr>
+              <w:t>5</w:t>
             </w:r>
           </w:p>
         </w:tc>
@@ -2347,10 +3222,17 @@
             <w:pPr>
               <w:pStyle w:val="LOnormal"/>
               <w:widowControl w:val="false"/>
-              <w:rPr/>
-            </w:pPr>
-            <w:r>
-              <w:rPr/>
+              <w:rPr>
+                <w:sz w:val="21"/>
+                <w:szCs w:val="21"/>
+              </w:rPr>
+            </w:pPr>
+            <w:r>
+              <w:rPr>
+                <w:sz w:val="21"/>
+                <w:szCs w:val="21"/>
+              </w:rPr>
+              <w:t>Dropped due to lack of time</w:t>
             </w:r>
           </w:p>
         </w:tc>
@@ -2370,64 +3252,82 @@
             <w:pPr>
               <w:pStyle w:val="LOnormal"/>
               <w:widowControl w:val="false"/>
-              <w:rPr/>
-            </w:pPr>
-            <w:r>
-              <w:rPr/>
-              <w:t>9</w:t>
-            </w:r>
-          </w:p>
-        </w:tc>
-        <w:tc>
-          <w:tcPr>
-            <w:tcW w:w="1800" w:type="dxa"/>
-            <w:tcBorders>
-              <w:left w:val="single" w:sz="4" w:space="0" w:color="000000"/>
-              <w:bottom w:val="single" w:sz="4" w:space="0" w:color="000000"/>
-              <w:right w:val="single" w:sz="4" w:space="0" w:color="000000"/>
-            </w:tcBorders>
-          </w:tcPr>
-          <w:p>
-            <w:pPr>
-              <w:pStyle w:val="LOnormal"/>
-              <w:widowControl w:val="false"/>
-              <w:rPr/>
-            </w:pPr>
-            <w:r>
-              <w:rPr/>
-              <w:t>Add budget</w:t>
-            </w:r>
-          </w:p>
-        </w:tc>
-        <w:tc>
-          <w:tcPr>
-            <w:tcW w:w="3868" w:type="dxa"/>
-            <w:tcBorders>
-              <w:left w:val="single" w:sz="4" w:space="0" w:color="000000"/>
-              <w:bottom w:val="single" w:sz="4" w:space="0" w:color="000000"/>
-              <w:right w:val="single" w:sz="4" w:space="0" w:color="000000"/>
-            </w:tcBorders>
-          </w:tcPr>
-          <w:p>
-            <w:pPr>
-              <w:pStyle w:val="LOnormal"/>
-              <w:widowControl w:val="false"/>
-              <w:rPr/>
+              <w:rPr>
+                <w:sz w:val="21"/>
+                <w:szCs w:val="21"/>
+              </w:rPr>
+            </w:pPr>
+            <w:r>
+              <w:rPr>
+                <w:sz w:val="21"/>
+                <w:szCs w:val="21"/>
+              </w:rPr>
+              <w:t>13</w:t>
+            </w:r>
+          </w:p>
+        </w:tc>
+        <w:tc>
+          <w:tcPr>
+            <w:tcW w:w="1798" w:type="dxa"/>
+            <w:tcBorders>
+              <w:left w:val="single" w:sz="4" w:space="0" w:color="000000"/>
+              <w:bottom w:val="single" w:sz="4" w:space="0" w:color="000000"/>
+              <w:right w:val="single" w:sz="4" w:space="0" w:color="000000"/>
+            </w:tcBorders>
+          </w:tcPr>
+          <w:p>
+            <w:pPr>
+              <w:pStyle w:val="LOnormal"/>
+              <w:widowControl w:val="false"/>
+              <w:rPr>
+                <w:sz w:val="21"/>
+                <w:szCs w:val="21"/>
+              </w:rPr>
             </w:pPr>
             <w:r>
               <w:rPr>
                 <w:rFonts w:eastAsia="Arial" w:cs="Arial"/>
                 <w:color w:val="auto"/>
                 <w:kern w:val="0"/>
-                <w:sz w:val="22"/>
-                <w:szCs w:val="22"/>
+                <w:sz w:val="21"/>
+                <w:szCs w:val="21"/>
                 <w:lang w:val="en-GB" w:eastAsia="zh-CN" w:bidi="hi-IN"/>
               </w:rPr>
-              <w:t>The creator d</w:t>
-            </w:r>
-            <w:r>
-              <w:rPr/>
-              <w:t>efines the pool of money available to realize the project</w:t>
+              <w:t>Browse</w:t>
+            </w:r>
+            <w:r>
+              <w:rPr>
+                <w:sz w:val="21"/>
+                <w:szCs w:val="21"/>
+              </w:rPr>
+              <w:t xml:space="preserve"> projects</w:t>
+            </w:r>
+          </w:p>
+        </w:tc>
+        <w:tc>
+          <w:tcPr>
+            <w:tcW w:w="3870" w:type="dxa"/>
+            <w:tcBorders>
+              <w:left w:val="single" w:sz="4" w:space="0" w:color="000000"/>
+              <w:bottom w:val="single" w:sz="4" w:space="0" w:color="000000"/>
+              <w:right w:val="single" w:sz="4" w:space="0" w:color="000000"/>
+            </w:tcBorders>
+          </w:tcPr>
+          <w:p>
+            <w:pPr>
+              <w:pStyle w:val="LOnormal"/>
+              <w:widowControl w:val="false"/>
+              <w:rPr>
+                <w:sz w:val="21"/>
+                <w:szCs w:val="21"/>
+              </w:rPr>
+            </w:pPr>
+            <w:r>
+              <w:rPr>
+                <w:sz w:val="21"/>
+                <w:szCs w:val="21"/>
+              </w:rPr>
+              <w:t>A user browses the list of projects and filters it by name or fields</w:t>
             </w:r>
           </w:p>
         </w:tc>
@@ -2444,11 +3344,25 @@
             <w:pPr>
               <w:pStyle w:val="LOnormal"/>
               <w:widowControl w:val="false"/>
-              <w:rPr/>
-            </w:pPr>
-            <w:r>
-              <w:rPr/>
-              <w:t>3</w:t>
+              <w:rPr>
+                <w:rFonts w:eastAsia="Arial" w:cs="Arial"/>
+                <w:color w:val="auto"/>
+                <w:kern w:val="0"/>
+                <w:sz w:val="21"/>
+                <w:szCs w:val="21"/>
+                <w:lang w:val="en-GB" w:eastAsia="zh-CN" w:bidi="hi-IN"/>
+              </w:rPr>
+            </w:pPr>
+            <w:r>
+              <w:rPr>
+                <w:rFonts w:eastAsia="Arial" w:cs="Arial"/>
+                <w:color w:val="auto"/>
+                <w:kern w:val="0"/>
+                <w:sz w:val="21"/>
+                <w:szCs w:val="21"/>
+                <w:lang w:val="en-GB" w:eastAsia="zh-CN" w:bidi="hi-IN"/>
+              </w:rPr>
+              <w:t>7</w:t>
             </w:r>
           </w:p>
         </w:tc>
@@ -2465,11 +3379,17 @@
             <w:pPr>
               <w:pStyle w:val="LOnormal"/>
               <w:widowControl w:val="false"/>
-              <w:rPr/>
-            </w:pPr>
-            <w:r>
-              <w:rPr/>
-              <w:t>Created as base value, cannot be edited</w:t>
+              <w:rPr>
+                <w:sz w:val="21"/>
+                <w:szCs w:val="21"/>
+              </w:rPr>
+            </w:pPr>
+            <w:r>
+              <w:rPr>
+                <w:sz w:val="21"/>
+                <w:szCs w:val="21"/>
+              </w:rPr>
+              <w:t xml:space="preserve">Tested a lot, needed to be re-written to reduce hook calls </w:t>
             </w:r>
           </w:p>
         </w:tc>
@@ -2489,64 +3409,217 @@
             <w:pPr>
               <w:pStyle w:val="LOnormal"/>
               <w:widowControl w:val="false"/>
-              <w:rPr/>
-            </w:pPr>
-            <w:r>
-              <w:rPr/>
-              <w:t>10</w:t>
-            </w:r>
-          </w:p>
-        </w:tc>
-        <w:tc>
-          <w:tcPr>
-            <w:tcW w:w="1800" w:type="dxa"/>
-            <w:tcBorders>
-              <w:left w:val="single" w:sz="4" w:space="0" w:color="000000"/>
-              <w:bottom w:val="single" w:sz="4" w:space="0" w:color="000000"/>
-              <w:right w:val="single" w:sz="4" w:space="0" w:color="000000"/>
-            </w:tcBorders>
-          </w:tcPr>
-          <w:p>
-            <w:pPr>
-              <w:pStyle w:val="LOnormal"/>
-              <w:widowControl w:val="false"/>
-              <w:rPr/>
-            </w:pPr>
-            <w:r>
-              <w:rPr/>
-              <w:t>Pledge money</w:t>
-            </w:r>
-          </w:p>
-        </w:tc>
-        <w:tc>
-          <w:tcPr>
-            <w:tcW w:w="3868" w:type="dxa"/>
-            <w:tcBorders>
-              <w:left w:val="single" w:sz="4" w:space="0" w:color="000000"/>
-              <w:bottom w:val="single" w:sz="4" w:space="0" w:color="000000"/>
-              <w:right w:val="single" w:sz="4" w:space="0" w:color="000000"/>
-            </w:tcBorders>
-          </w:tcPr>
-          <w:p>
-            <w:pPr>
-              <w:pStyle w:val="LOnormal"/>
-              <w:widowControl w:val="false"/>
-              <w:rPr/>
-            </w:pPr>
-            <w:r>
+              <w:rPr>
+                <w:sz w:val="21"/>
+                <w:szCs w:val="21"/>
+              </w:rPr>
+            </w:pPr>
+            <w:r>
+              <w:rPr>
+                <w:sz w:val="21"/>
+                <w:szCs w:val="21"/>
+              </w:rPr>
+              <w:t>14</w:t>
+            </w:r>
+          </w:p>
+        </w:tc>
+        <w:tc>
+          <w:tcPr>
+            <w:tcW w:w="1798" w:type="dxa"/>
+            <w:tcBorders>
+              <w:left w:val="single" w:sz="4" w:space="0" w:color="000000"/>
+              <w:bottom w:val="single" w:sz="4" w:space="0" w:color="000000"/>
+              <w:right w:val="single" w:sz="4" w:space="0" w:color="000000"/>
+            </w:tcBorders>
+          </w:tcPr>
+          <w:p>
+            <w:pPr>
+              <w:pStyle w:val="LOnormal"/>
+              <w:widowControl w:val="false"/>
+              <w:rPr>
+                <w:sz w:val="21"/>
+                <w:szCs w:val="21"/>
+              </w:rPr>
+            </w:pPr>
+            <w:r>
+              <w:rPr>
+                <w:sz w:val="21"/>
+                <w:szCs w:val="21"/>
+              </w:rPr>
+              <w:t>Request entry</w:t>
+            </w:r>
+          </w:p>
+        </w:tc>
+        <w:tc>
+          <w:tcPr>
+            <w:tcW w:w="3870" w:type="dxa"/>
+            <w:tcBorders>
+              <w:left w:val="single" w:sz="4" w:space="0" w:color="000000"/>
+              <w:bottom w:val="single" w:sz="4" w:space="0" w:color="000000"/>
+              <w:right w:val="single" w:sz="4" w:space="0" w:color="000000"/>
+            </w:tcBorders>
+          </w:tcPr>
+          <w:p>
+            <w:pPr>
+              <w:pStyle w:val="LOnormal"/>
+              <w:widowControl w:val="false"/>
+              <w:rPr>
+                <w:sz w:val="21"/>
+                <w:szCs w:val="21"/>
+              </w:rPr>
+            </w:pPr>
+            <w:r>
+              <w:rPr>
+                <w:sz w:val="21"/>
+                <w:szCs w:val="21"/>
+              </w:rPr>
+              <w:t>A user asks to be a member of a project</w:t>
+            </w:r>
+          </w:p>
+        </w:tc>
+        <w:tc>
+          <w:tcPr>
+            <w:tcW w:w="1886" w:type="dxa"/>
+            <w:tcBorders>
+              <w:left w:val="single" w:sz="4" w:space="0" w:color="000000"/>
+              <w:bottom w:val="single" w:sz="4" w:space="0" w:color="000000"/>
+              <w:right w:val="single" w:sz="4" w:space="0" w:color="000000"/>
+            </w:tcBorders>
+          </w:tcPr>
+          <w:p>
+            <w:pPr>
+              <w:pStyle w:val="LOnormal"/>
+              <w:widowControl w:val="false"/>
+              <w:rPr>
+                <w:sz w:val="21"/>
+                <w:szCs w:val="21"/>
+              </w:rPr>
+            </w:pPr>
+            <w:r>
+              <w:rPr>
+                <w:sz w:val="21"/>
+                <w:szCs w:val="21"/>
+              </w:rPr>
+              <w:t>4</w:t>
+            </w:r>
+          </w:p>
+        </w:tc>
+        <w:tc>
+          <w:tcPr>
+            <w:tcW w:w="2494" w:type="dxa"/>
+            <w:tcBorders>
+              <w:left w:val="single" w:sz="4" w:space="0" w:color="000000"/>
+              <w:bottom w:val="single" w:sz="4" w:space="0" w:color="000000"/>
+              <w:right w:val="single" w:sz="4" w:space="0" w:color="000000"/>
+            </w:tcBorders>
+          </w:tcPr>
+          <w:p>
+            <w:pPr>
+              <w:pStyle w:val="LOnormal"/>
+              <w:widowControl w:val="false"/>
+              <w:rPr>
+                <w:sz w:val="21"/>
+                <w:szCs w:val="21"/>
+              </w:rPr>
+            </w:pPr>
+            <w:r>
+              <w:rPr>
+                <w:sz w:val="21"/>
+                <w:szCs w:val="21"/>
+              </w:rPr>
+              <w:t>Dropped due to lack of time</w:t>
+            </w:r>
+          </w:p>
+        </w:tc>
+      </w:tr>
+      <w:tr>
+        <w:trPr/>
+        <w:tc>
+          <w:tcPr>
+            <w:tcW w:w="632" w:type="dxa"/>
+            <w:tcBorders>
+              <w:left w:val="single" w:sz="4" w:space="0" w:color="000000"/>
+              <w:bottom w:val="single" w:sz="4" w:space="0" w:color="000000"/>
+              <w:right w:val="single" w:sz="4" w:space="0" w:color="000000"/>
+            </w:tcBorders>
+          </w:tcPr>
+          <w:p>
+            <w:pPr>
+              <w:pStyle w:val="LOnormal"/>
+              <w:widowControl w:val="false"/>
+              <w:rPr>
+                <w:sz w:val="21"/>
+                <w:szCs w:val="21"/>
+              </w:rPr>
+            </w:pPr>
+            <w:r>
+              <w:rPr>
+                <w:sz w:val="21"/>
+                <w:szCs w:val="21"/>
+              </w:rPr>
+              <w:t>15</w:t>
+            </w:r>
+          </w:p>
+        </w:tc>
+        <w:tc>
+          <w:tcPr>
+            <w:tcW w:w="1798" w:type="dxa"/>
+            <w:tcBorders>
+              <w:left w:val="single" w:sz="4" w:space="0" w:color="000000"/>
+              <w:bottom w:val="single" w:sz="4" w:space="0" w:color="000000"/>
+              <w:right w:val="single" w:sz="4" w:space="0" w:color="000000"/>
+            </w:tcBorders>
+          </w:tcPr>
+          <w:p>
+            <w:pPr>
+              <w:pStyle w:val="LOnormal"/>
+              <w:widowControl w:val="false"/>
               <w:rPr>
                 <w:rFonts w:eastAsia="Arial" w:cs="Arial"/>
                 <w:color w:val="auto"/>
                 <w:kern w:val="0"/>
-                <w:sz w:val="22"/>
-                <w:szCs w:val="22"/>
+                <w:sz w:val="21"/>
+                <w:szCs w:val="21"/>
                 <w:lang w:val="en-GB" w:eastAsia="zh-CN" w:bidi="hi-IN"/>
               </w:rPr>
-              <w:t>A user add</w:t>
-            </w:r>
-            <w:r>
-              <w:rPr/>
-              <w:t xml:space="preserve"> money to the budget of one of the project they chose</w:t>
+            </w:pPr>
+            <w:r>
+              <w:rPr>
+                <w:rFonts w:eastAsia="Arial" w:cs="Arial"/>
+                <w:color w:val="auto"/>
+                <w:kern w:val="0"/>
+                <w:sz w:val="21"/>
+                <w:szCs w:val="21"/>
+                <w:lang w:val="en-GB" w:eastAsia="zh-CN" w:bidi="hi-IN"/>
+              </w:rPr>
+              <w:t>Set admins</w:t>
+            </w:r>
+          </w:p>
+        </w:tc>
+        <w:tc>
+          <w:tcPr>
+            <w:tcW w:w="3870" w:type="dxa"/>
+            <w:tcBorders>
+              <w:left w:val="single" w:sz="4" w:space="0" w:color="000000"/>
+              <w:bottom w:val="single" w:sz="4" w:space="0" w:color="000000"/>
+              <w:right w:val="single" w:sz="4" w:space="0" w:color="000000"/>
+            </w:tcBorders>
+          </w:tcPr>
+          <w:p>
+            <w:pPr>
+              <w:pStyle w:val="LOnormal"/>
+              <w:widowControl w:val="false"/>
+              <w:rPr>
+                <w:sz w:val="21"/>
+                <w:szCs w:val="21"/>
+              </w:rPr>
+            </w:pPr>
+            <w:r>
+              <w:rPr>
+                <w:sz w:val="21"/>
+                <w:szCs w:val="21"/>
+              </w:rPr>
+              <w:t>A project creator defines the members they wish to have administration rights on their project</w:t>
             </w:r>
           </w:p>
         </w:tc>
@@ -2563,11 +3636,25 @@
             <w:pPr>
               <w:pStyle w:val="LOnormal"/>
               <w:widowControl w:val="false"/>
-              <w:rPr/>
-            </w:pPr>
-            <w:r>
-              <w:rPr/>
-              <w:t>2</w:t>
+              <w:rPr>
+                <w:rFonts w:eastAsia="Arial" w:cs="Arial"/>
+                <w:color w:val="auto"/>
+                <w:kern w:val="0"/>
+                <w:sz w:val="21"/>
+                <w:szCs w:val="21"/>
+                <w:lang w:val="en-GB" w:eastAsia="zh-CN" w:bidi="hi-IN"/>
+              </w:rPr>
+            </w:pPr>
+            <w:r>
+              <w:rPr>
+                <w:rFonts w:eastAsia="Arial" w:cs="Arial"/>
+                <w:color w:val="auto"/>
+                <w:kern w:val="0"/>
+                <w:sz w:val="21"/>
+                <w:szCs w:val="21"/>
+                <w:lang w:val="en-GB" w:eastAsia="zh-CN" w:bidi="hi-IN"/>
+              </w:rPr>
+              <w:t>4</w:t>
             </w:r>
           </w:p>
         </w:tc>
@@ -2584,10 +3671,16 @@
             <w:pPr>
               <w:pStyle w:val="LOnormal"/>
               <w:widowControl w:val="false"/>
-              <w:rPr/>
-            </w:pPr>
-            <w:r>
-              <w:rPr/>
+              <w:rPr>
+                <w:sz w:val="21"/>
+                <w:szCs w:val="21"/>
+              </w:rPr>
+            </w:pPr>
+            <w:r>
+              <w:rPr>
+                <w:sz w:val="21"/>
+                <w:szCs w:val="21"/>
+              </w:rPr>
               <w:t>Dropped due to lack of time</w:t>
             </w:r>
           </w:p>
@@ -2608,75 +3701,93 @@
             <w:pPr>
               <w:pStyle w:val="LOnormal"/>
               <w:widowControl w:val="false"/>
-              <w:rPr/>
-            </w:pPr>
-            <w:r>
-              <w:rPr/>
-              <w:t>11</w:t>
-            </w:r>
-          </w:p>
-        </w:tc>
-        <w:tc>
-          <w:tcPr>
-            <w:tcW w:w="1800" w:type="dxa"/>
-            <w:tcBorders>
-              <w:left w:val="single" w:sz="4" w:space="0" w:color="000000"/>
-              <w:bottom w:val="single" w:sz="4" w:space="0" w:color="000000"/>
-              <w:right w:val="single" w:sz="4" w:space="0" w:color="000000"/>
-            </w:tcBorders>
-          </w:tcPr>
-          <w:p>
-            <w:pPr>
-              <w:pStyle w:val="LOnormal"/>
-              <w:widowControl w:val="false"/>
-              <w:rPr/>
-            </w:pPr>
-            <w:r>
-              <w:rPr/>
-              <w:t>Add members</w:t>
-            </w:r>
-          </w:p>
-        </w:tc>
-        <w:tc>
-          <w:tcPr>
-            <w:tcW w:w="3868" w:type="dxa"/>
-            <w:tcBorders>
-              <w:left w:val="single" w:sz="4" w:space="0" w:color="000000"/>
-              <w:bottom w:val="single" w:sz="4" w:space="0" w:color="000000"/>
-              <w:right w:val="single" w:sz="4" w:space="0" w:color="000000"/>
-            </w:tcBorders>
-          </w:tcPr>
-          <w:p>
-            <w:pPr>
-              <w:pStyle w:val="LOnormal"/>
-              <w:widowControl w:val="false"/>
-              <w:rPr/>
+              <w:rPr>
+                <w:sz w:val="21"/>
+                <w:szCs w:val="21"/>
+              </w:rPr>
+            </w:pPr>
+            <w:r>
+              <w:rPr>
+                <w:sz w:val="21"/>
+                <w:szCs w:val="21"/>
+              </w:rPr>
+              <w:t>16</w:t>
+            </w:r>
+          </w:p>
+        </w:tc>
+        <w:tc>
+          <w:tcPr>
+            <w:tcW w:w="1798" w:type="dxa"/>
+            <w:tcBorders>
+              <w:left w:val="single" w:sz="4" w:space="0" w:color="000000"/>
+              <w:bottom w:val="single" w:sz="4" w:space="0" w:color="000000"/>
+              <w:right w:val="single" w:sz="4" w:space="0" w:color="000000"/>
+            </w:tcBorders>
+          </w:tcPr>
+          <w:p>
+            <w:pPr>
+              <w:pStyle w:val="LOnormal"/>
+              <w:widowControl w:val="false"/>
+              <w:rPr>
+                <w:sz w:val="21"/>
+                <w:szCs w:val="21"/>
+              </w:rPr>
             </w:pPr>
             <w:r>
               <w:rPr>
                 <w:rFonts w:eastAsia="Arial" w:cs="Arial"/>
                 <w:color w:val="auto"/>
                 <w:kern w:val="0"/>
-                <w:sz w:val="22"/>
-                <w:szCs w:val="22"/>
+                <w:sz w:val="21"/>
+                <w:szCs w:val="21"/>
                 <w:lang w:val="en-GB" w:eastAsia="zh-CN" w:bidi="hi-IN"/>
               </w:rPr>
-              <w:t>A project creator</w:t>
-            </w:r>
-            <w:r>
-              <w:rPr/>
-              <w:t xml:space="preserve"> add </w:t>
+              <w:t>Set</w:t>
+            </w:r>
+            <w:r>
+              <w:rPr>
+                <w:sz w:val="21"/>
+                <w:szCs w:val="21"/>
+              </w:rPr>
+              <w:t xml:space="preserve"> resources</w:t>
+            </w:r>
+          </w:p>
+        </w:tc>
+        <w:tc>
+          <w:tcPr>
+            <w:tcW w:w="3870" w:type="dxa"/>
+            <w:tcBorders>
+              <w:left w:val="single" w:sz="4" w:space="0" w:color="000000"/>
+              <w:bottom w:val="single" w:sz="4" w:space="0" w:color="000000"/>
+              <w:right w:val="single" w:sz="4" w:space="0" w:color="000000"/>
+            </w:tcBorders>
+          </w:tcPr>
+          <w:p>
+            <w:pPr>
+              <w:pStyle w:val="LOnormal"/>
+              <w:widowControl w:val="false"/>
+              <w:rPr>
+                <w:sz w:val="21"/>
+                <w:szCs w:val="21"/>
+              </w:rPr>
+            </w:pPr>
+            <w:r>
+              <w:rPr>
+                <w:sz w:val="21"/>
+                <w:szCs w:val="21"/>
+              </w:rPr>
+              <w:t xml:space="preserve">The creator or administrator defines the resources that are </w:t>
             </w:r>
             <w:r>
               <w:rPr>
                 <w:rFonts w:eastAsia="Arial" w:cs="Arial"/>
                 <w:color w:val="auto"/>
                 <w:kern w:val="0"/>
-                <w:sz w:val="22"/>
-                <w:szCs w:val="22"/>
+                <w:sz w:val="21"/>
+                <w:szCs w:val="21"/>
                 <w:lang w:val="en-GB" w:eastAsia="zh-CN" w:bidi="hi-IN"/>
               </w:rPr>
-              <w:t>users as member of said project</w:t>
+              <w:t>needed for a step</w:t>
             </w:r>
           </w:p>
         </w:tc>
@@ -2693,11 +3804,17 @@
             <w:pPr>
               <w:pStyle w:val="LOnormal"/>
               <w:widowControl w:val="false"/>
-              <w:rPr/>
-            </w:pPr>
-            <w:r>
-              <w:rPr/>
-              <w:t>6</w:t>
+              <w:rPr>
+                <w:sz w:val="21"/>
+                <w:szCs w:val="21"/>
+              </w:rPr>
+            </w:pPr>
+            <w:r>
+              <w:rPr>
+                <w:sz w:val="21"/>
+                <w:szCs w:val="21"/>
+              </w:rPr>
+              <w:t>3</w:t>
             </w:r>
           </w:p>
         </w:tc>
@@ -2714,10 +3831,17 @@
             <w:pPr>
               <w:pStyle w:val="LOnormal"/>
               <w:widowControl w:val="false"/>
-              <w:rPr/>
-            </w:pPr>
-            <w:r>
-              <w:rPr/>
+              <w:rPr>
+                <w:sz w:val="21"/>
+                <w:szCs w:val="21"/>
+              </w:rPr>
+            </w:pPr>
+            <w:r>
+              <w:rPr>
+                <w:sz w:val="21"/>
+                <w:szCs w:val="21"/>
+              </w:rPr>
+              <w:t>Dropped due to lack of time</w:t>
             </w:r>
           </w:p>
         </w:tc>
@@ -2737,292 +3861,93 @@
             <w:pPr>
               <w:pStyle w:val="LOnormal"/>
               <w:widowControl w:val="false"/>
-              <w:rPr/>
-            </w:pPr>
-            <w:r>
-              <w:rPr/>
-              <w:t>12</w:t>
-            </w:r>
-          </w:p>
-        </w:tc>
-        <w:tc>
-          <w:tcPr>
-            <w:tcW w:w="1800" w:type="dxa"/>
-            <w:tcBorders>
-              <w:left w:val="single" w:sz="4" w:space="0" w:color="000000"/>
-              <w:bottom w:val="single" w:sz="4" w:space="0" w:color="000000"/>
-              <w:right w:val="single" w:sz="4" w:space="0" w:color="000000"/>
-            </w:tcBorders>
-          </w:tcPr>
-          <w:p>
-            <w:pPr>
-              <w:pStyle w:val="LOnormal"/>
-              <w:widowControl w:val="false"/>
-              <w:rPr/>
-            </w:pPr>
-            <w:r>
-              <w:rPr/>
-              <w:t>Assign tasks</w:t>
-            </w:r>
-          </w:p>
-        </w:tc>
-        <w:tc>
-          <w:tcPr>
-            <w:tcW w:w="3868" w:type="dxa"/>
-            <w:tcBorders>
-              <w:left w:val="single" w:sz="4" w:space="0" w:color="000000"/>
-              <w:bottom w:val="single" w:sz="4" w:space="0" w:color="000000"/>
-              <w:right w:val="single" w:sz="4" w:space="0" w:color="000000"/>
-            </w:tcBorders>
-          </w:tcPr>
-          <w:p>
-            <w:pPr>
-              <w:pStyle w:val="LOnormal"/>
-              <w:widowControl w:val="false"/>
-              <w:rPr/>
-            </w:pPr>
-            <w:r>
-              <w:rPr/>
-              <w:t>An administrator defines who does what, though a member can add themselves as an assignee</w:t>
-            </w:r>
-          </w:p>
-        </w:tc>
-        <w:tc>
-          <w:tcPr>
-            <w:tcW w:w="1886" w:type="dxa"/>
-            <w:tcBorders>
-              <w:left w:val="single" w:sz="4" w:space="0" w:color="000000"/>
-              <w:bottom w:val="single" w:sz="4" w:space="0" w:color="000000"/>
-              <w:right w:val="single" w:sz="4" w:space="0" w:color="000000"/>
-            </w:tcBorders>
-          </w:tcPr>
-          <w:p>
-            <w:pPr>
-              <w:pStyle w:val="LOnormal"/>
-              <w:widowControl w:val="false"/>
-              <w:rPr/>
-            </w:pPr>
-            <w:r>
-              <w:rPr/>
-              <w:t>5</w:t>
-            </w:r>
-          </w:p>
-        </w:tc>
-        <w:tc>
-          <w:tcPr>
-            <w:tcW w:w="2494" w:type="dxa"/>
-            <w:tcBorders>
-              <w:left w:val="single" w:sz="4" w:space="0" w:color="000000"/>
-              <w:bottom w:val="single" w:sz="4" w:space="0" w:color="000000"/>
-              <w:right w:val="single" w:sz="4" w:space="0" w:color="000000"/>
-            </w:tcBorders>
-          </w:tcPr>
-          <w:p>
-            <w:pPr>
-              <w:pStyle w:val="LOnormal"/>
-              <w:widowControl w:val="false"/>
-              <w:rPr/>
-            </w:pPr>
-            <w:r>
-              <w:rPr/>
-            </w:r>
-          </w:p>
-        </w:tc>
-      </w:tr>
-      <w:tr>
-        <w:trPr/>
-        <w:tc>
-          <w:tcPr>
-            <w:tcW w:w="632" w:type="dxa"/>
-            <w:tcBorders>
-              <w:left w:val="single" w:sz="4" w:space="0" w:color="000000"/>
-              <w:bottom w:val="single" w:sz="4" w:space="0" w:color="000000"/>
-              <w:right w:val="single" w:sz="4" w:space="0" w:color="000000"/>
-            </w:tcBorders>
-          </w:tcPr>
-          <w:p>
-            <w:pPr>
-              <w:pStyle w:val="LOnormal"/>
-              <w:widowControl w:val="false"/>
-              <w:rPr/>
-            </w:pPr>
-            <w:r>
-              <w:rPr/>
-              <w:t>13</w:t>
-            </w:r>
-          </w:p>
-        </w:tc>
-        <w:tc>
-          <w:tcPr>
-            <w:tcW w:w="1800" w:type="dxa"/>
-            <w:tcBorders>
-              <w:left w:val="single" w:sz="4" w:space="0" w:color="000000"/>
-              <w:bottom w:val="single" w:sz="4" w:space="0" w:color="000000"/>
-              <w:right w:val="single" w:sz="4" w:space="0" w:color="000000"/>
-            </w:tcBorders>
-          </w:tcPr>
-          <w:p>
-            <w:pPr>
-              <w:pStyle w:val="LOnormal"/>
-              <w:widowControl w:val="false"/>
-              <w:rPr/>
+              <w:rPr>
+                <w:sz w:val="21"/>
+                <w:szCs w:val="21"/>
+              </w:rPr>
+            </w:pPr>
+            <w:r>
+              <w:rPr>
+                <w:sz w:val="21"/>
+                <w:szCs w:val="21"/>
+              </w:rPr>
+              <w:t>16</w:t>
+            </w:r>
+          </w:p>
+        </w:tc>
+        <w:tc>
+          <w:tcPr>
+            <w:tcW w:w="1798" w:type="dxa"/>
+            <w:tcBorders>
+              <w:left w:val="single" w:sz="4" w:space="0" w:color="000000"/>
+              <w:bottom w:val="single" w:sz="4" w:space="0" w:color="000000"/>
+              <w:right w:val="single" w:sz="4" w:space="0" w:color="000000"/>
+            </w:tcBorders>
+          </w:tcPr>
+          <w:p>
+            <w:pPr>
+              <w:pStyle w:val="LOnormal"/>
+              <w:widowControl w:val="false"/>
+              <w:rPr>
+                <w:sz w:val="21"/>
+                <w:szCs w:val="21"/>
+              </w:rPr>
             </w:pPr>
             <w:r>
               <w:rPr>
                 <w:rFonts w:eastAsia="Arial" w:cs="Arial"/>
                 <w:color w:val="auto"/>
                 <w:kern w:val="0"/>
-                <w:sz w:val="22"/>
-                <w:szCs w:val="22"/>
+                <w:sz w:val="21"/>
+                <w:szCs w:val="21"/>
                 <w:lang w:val="en-GB" w:eastAsia="zh-CN" w:bidi="hi-IN"/>
               </w:rPr>
-              <w:t>Browse</w:t>
-            </w:r>
-            <w:r>
-              <w:rPr/>
-              <w:t xml:space="preserve"> projects</w:t>
-            </w:r>
-          </w:p>
-        </w:tc>
-        <w:tc>
-          <w:tcPr>
-            <w:tcW w:w="3868" w:type="dxa"/>
-            <w:tcBorders>
-              <w:left w:val="single" w:sz="4" w:space="0" w:color="000000"/>
-              <w:bottom w:val="single" w:sz="4" w:space="0" w:color="000000"/>
-              <w:right w:val="single" w:sz="4" w:space="0" w:color="000000"/>
-            </w:tcBorders>
-          </w:tcPr>
-          <w:p>
-            <w:pPr>
-              <w:pStyle w:val="LOnormal"/>
-              <w:widowControl w:val="false"/>
-              <w:rPr/>
-            </w:pPr>
-            <w:r>
-              <w:rPr/>
-              <w:t>A user browses the list of projects and filters it by name or fields</w:t>
-            </w:r>
-          </w:p>
-        </w:tc>
-        <w:tc>
-          <w:tcPr>
-            <w:tcW w:w="1886" w:type="dxa"/>
-            <w:tcBorders>
-              <w:left w:val="single" w:sz="4" w:space="0" w:color="000000"/>
-              <w:bottom w:val="single" w:sz="4" w:space="0" w:color="000000"/>
-              <w:right w:val="single" w:sz="4" w:space="0" w:color="000000"/>
-            </w:tcBorders>
-          </w:tcPr>
-          <w:p>
-            <w:pPr>
-              <w:pStyle w:val="LOnormal"/>
-              <w:widowControl w:val="false"/>
-              <w:rPr>
-                <w:rFonts w:ascii="Arial" w:hAnsi="Arial" w:eastAsia="Arial" w:cs="Arial"/>
-                <w:color w:val="auto"/>
-                <w:kern w:val="0"/>
-                <w:sz w:val="22"/>
-                <w:szCs w:val="22"/>
-                <w:lang w:val="en-GB" w:eastAsia="zh-CN" w:bidi="hi-IN"/>
-              </w:rPr>
-            </w:pPr>
+              <w:t>Add/edit</w:t>
+            </w:r>
+            <w:r>
+              <w:rPr>
+                <w:sz w:val="21"/>
+                <w:szCs w:val="21"/>
+              </w:rPr>
+              <w:t xml:space="preserve"> resources</w:t>
+            </w:r>
+          </w:p>
+        </w:tc>
+        <w:tc>
+          <w:tcPr>
+            <w:tcW w:w="3870" w:type="dxa"/>
+            <w:tcBorders>
+              <w:left w:val="single" w:sz="4" w:space="0" w:color="000000"/>
+              <w:bottom w:val="single" w:sz="4" w:space="0" w:color="000000"/>
+              <w:right w:val="single" w:sz="4" w:space="0" w:color="000000"/>
+            </w:tcBorders>
+          </w:tcPr>
+          <w:p>
+            <w:pPr>
+              <w:pStyle w:val="LOnormal"/>
+              <w:widowControl w:val="false"/>
+              <w:rPr>
+                <w:sz w:val="21"/>
+                <w:szCs w:val="21"/>
+              </w:rPr>
+            </w:pPr>
+            <w:r>
+              <w:rPr>
+                <w:sz w:val="21"/>
+                <w:szCs w:val="21"/>
+              </w:rPr>
+              <w:t xml:space="preserve">The </w:t>
+            </w:r>
             <w:r>
               <w:rPr>
                 <w:rFonts w:eastAsia="Arial" w:cs="Arial"/>
                 <w:color w:val="auto"/>
                 <w:kern w:val="0"/>
-                <w:sz w:val="22"/>
-                <w:szCs w:val="22"/>
+                <w:sz w:val="21"/>
+                <w:szCs w:val="21"/>
                 <w:lang w:val="en-GB" w:eastAsia="zh-CN" w:bidi="hi-IN"/>
               </w:rPr>
-              <w:t>7</w:t>
-            </w:r>
-          </w:p>
-        </w:tc>
-        <w:tc>
-          <w:tcPr>
-            <w:tcW w:w="2494" w:type="dxa"/>
-            <w:tcBorders>
-              <w:left w:val="single" w:sz="4" w:space="0" w:color="000000"/>
-              <w:bottom w:val="single" w:sz="4" w:space="0" w:color="000000"/>
-              <w:right w:val="single" w:sz="4" w:space="0" w:color="000000"/>
-            </w:tcBorders>
-          </w:tcPr>
-          <w:p>
-            <w:pPr>
-              <w:pStyle w:val="LOnormal"/>
-              <w:widowControl w:val="false"/>
-              <w:rPr/>
-            </w:pPr>
-            <w:r>
-              <w:rPr/>
-            </w:r>
-          </w:p>
-        </w:tc>
-      </w:tr>
-      <w:tr>
-        <w:trPr/>
-        <w:tc>
-          <w:tcPr>
-            <w:tcW w:w="632" w:type="dxa"/>
-            <w:tcBorders>
-              <w:left w:val="single" w:sz="4" w:space="0" w:color="000000"/>
-              <w:bottom w:val="single" w:sz="4" w:space="0" w:color="000000"/>
-              <w:right w:val="single" w:sz="4" w:space="0" w:color="000000"/>
-            </w:tcBorders>
-          </w:tcPr>
-          <w:p>
-            <w:pPr>
-              <w:pStyle w:val="LOnormal"/>
-              <w:widowControl w:val="false"/>
-              <w:rPr/>
-            </w:pPr>
-            <w:r>
-              <w:rPr/>
-              <w:t>14</w:t>
-            </w:r>
-          </w:p>
-        </w:tc>
-        <w:tc>
-          <w:tcPr>
-            <w:tcW w:w="1800" w:type="dxa"/>
-            <w:tcBorders>
-              <w:left w:val="single" w:sz="4" w:space="0" w:color="000000"/>
-              <w:bottom w:val="single" w:sz="4" w:space="0" w:color="000000"/>
-              <w:right w:val="single" w:sz="4" w:space="0" w:color="000000"/>
-            </w:tcBorders>
-          </w:tcPr>
-          <w:p>
-            <w:pPr>
-              <w:pStyle w:val="LOnormal"/>
-              <w:widowControl w:val="false"/>
-              <w:rPr/>
-            </w:pPr>
-            <w:r>
-              <w:rPr/>
-              <w:t>Request entry</w:t>
-            </w:r>
-          </w:p>
-        </w:tc>
-        <w:tc>
-          <w:tcPr>
-            <w:tcW w:w="3868" w:type="dxa"/>
-            <w:tcBorders>
-              <w:left w:val="single" w:sz="4" w:space="0" w:color="000000"/>
-              <w:bottom w:val="single" w:sz="4" w:space="0" w:color="000000"/>
-              <w:right w:val="single" w:sz="4" w:space="0" w:color="000000"/>
-            </w:tcBorders>
-          </w:tcPr>
-          <w:p>
-            <w:pPr>
-              <w:pStyle w:val="LOnormal"/>
-              <w:widowControl w:val="false"/>
-              <w:rPr/>
-            </w:pPr>
-            <w:r>
-              <w:rPr/>
-              <w:t>A user asks to be a member of a project</w:t>
+              <w:t>members of the project modify the current number of resources</w:t>
             </w:r>
           </w:p>
         </w:tc>
@@ -3039,133 +3964,12 @@
             <w:pPr>
               <w:pStyle w:val="LOnormal"/>
               <w:widowControl w:val="false"/>
-              <w:rPr/>
-            </w:pPr>
-            <w:r>
-              <w:rPr/>
-              <w:t>4</w:t>
-            </w:r>
-          </w:p>
-        </w:tc>
-        <w:tc>
-          <w:tcPr>
-            <w:tcW w:w="2494" w:type="dxa"/>
-            <w:tcBorders>
-              <w:left w:val="single" w:sz="4" w:space="0" w:color="000000"/>
-              <w:bottom w:val="single" w:sz="4" w:space="0" w:color="000000"/>
-              <w:right w:val="single" w:sz="4" w:space="0" w:color="000000"/>
-            </w:tcBorders>
-          </w:tcPr>
-          <w:p>
-            <w:pPr>
-              <w:pStyle w:val="LOnormal"/>
-              <w:widowControl w:val="false"/>
-              <w:rPr/>
-            </w:pPr>
-            <w:r>
-              <w:rPr/>
-            </w:r>
-          </w:p>
-        </w:tc>
-      </w:tr>
-      <w:tr>
-        <w:trPr/>
-        <w:tc>
-          <w:tcPr>
-            <w:tcW w:w="632" w:type="dxa"/>
-            <w:tcBorders>
-              <w:left w:val="single" w:sz="4" w:space="0" w:color="000000"/>
-              <w:bottom w:val="single" w:sz="4" w:space="0" w:color="000000"/>
-              <w:right w:val="single" w:sz="4" w:space="0" w:color="000000"/>
-            </w:tcBorders>
-          </w:tcPr>
-          <w:p>
-            <w:pPr>
-              <w:pStyle w:val="LOnormal"/>
-              <w:widowControl w:val="false"/>
-              <w:rPr/>
-            </w:pPr>
-            <w:r>
-              <w:rPr/>
-              <w:t>15</w:t>
-            </w:r>
-          </w:p>
-        </w:tc>
-        <w:tc>
-          <w:tcPr>
-            <w:tcW w:w="1800" w:type="dxa"/>
-            <w:tcBorders>
-              <w:left w:val="single" w:sz="4" w:space="0" w:color="000000"/>
-              <w:bottom w:val="single" w:sz="4" w:space="0" w:color="000000"/>
-              <w:right w:val="single" w:sz="4" w:space="0" w:color="000000"/>
-            </w:tcBorders>
-          </w:tcPr>
-          <w:p>
-            <w:pPr>
-              <w:pStyle w:val="LOnormal"/>
-              <w:widowControl w:val="false"/>
-              <w:rPr>
-                <w:rFonts w:ascii="Arial" w:hAnsi="Arial" w:eastAsia="Arial" w:cs="Arial"/>
-                <w:color w:val="auto"/>
-                <w:kern w:val="0"/>
-                <w:sz w:val="22"/>
-                <w:szCs w:val="22"/>
-                <w:lang w:val="en-GB" w:eastAsia="zh-CN" w:bidi="hi-IN"/>
-              </w:rPr>
-            </w:pPr>
-            <w:r>
               <w:rPr>
                 <w:rFonts w:eastAsia="Arial" w:cs="Arial"/>
                 <w:color w:val="auto"/>
                 <w:kern w:val="0"/>
-                <w:sz w:val="22"/>
-                <w:szCs w:val="22"/>
-                <w:lang w:val="en-GB" w:eastAsia="zh-CN" w:bidi="hi-IN"/>
-              </w:rPr>
-              <w:t>Set admins</w:t>
-            </w:r>
-          </w:p>
-        </w:tc>
-        <w:tc>
-          <w:tcPr>
-            <w:tcW w:w="3868" w:type="dxa"/>
-            <w:tcBorders>
-              <w:left w:val="single" w:sz="4" w:space="0" w:color="000000"/>
-              <w:bottom w:val="single" w:sz="4" w:space="0" w:color="000000"/>
-              <w:right w:val="single" w:sz="4" w:space="0" w:color="000000"/>
-            </w:tcBorders>
-          </w:tcPr>
-          <w:p>
-            <w:pPr>
-              <w:pStyle w:val="LOnormal"/>
-              <w:widowControl w:val="false"/>
-              <w:rPr/>
-            </w:pPr>
-            <w:r>
-              <w:rPr/>
-              <w:t>A project creator defines the members they wish to have administration rights on their project</w:t>
-            </w:r>
-          </w:p>
-        </w:tc>
-        <w:tc>
-          <w:tcPr>
-            <w:tcW w:w="1886" w:type="dxa"/>
-            <w:tcBorders>
-              <w:left w:val="single" w:sz="4" w:space="0" w:color="000000"/>
-              <w:bottom w:val="single" w:sz="4" w:space="0" w:color="000000"/>
-              <w:right w:val="single" w:sz="4" w:space="0" w:color="000000"/>
-            </w:tcBorders>
-          </w:tcPr>
-          <w:p>
-            <w:pPr>
-              <w:pStyle w:val="LOnormal"/>
-              <w:widowControl w:val="false"/>
-              <w:rPr>
-                <w:rFonts w:ascii="Arial" w:hAnsi="Arial" w:eastAsia="Arial" w:cs="Arial"/>
-                <w:color w:val="auto"/>
-                <w:kern w:val="0"/>
-                <w:sz w:val="22"/>
-                <w:szCs w:val="22"/>
+                <w:sz w:val="21"/>
+                <w:szCs w:val="21"/>
                 <w:lang w:val="en-GB" w:eastAsia="zh-CN" w:bidi="hi-IN"/>
               </w:rPr>
             </w:pPr>
@@ -3174,11 +3978,11 @@
                 <w:rFonts w:eastAsia="Arial" w:cs="Arial"/>
                 <w:color w:val="auto"/>
                 <w:kern w:val="0"/>
-                <w:sz w:val="22"/>
-                <w:szCs w:val="22"/>
+                <w:sz w:val="21"/>
+                <w:szCs w:val="21"/>
                 <w:lang w:val="en-GB" w:eastAsia="zh-CN" w:bidi="hi-IN"/>
               </w:rPr>
-              <w:t>4</w:t>
+              <w:t>2</w:t>
             </w:r>
           </w:p>
         </w:tc>
@@ -3195,282 +3999,16 @@
             <w:pPr>
               <w:pStyle w:val="LOnormal"/>
               <w:widowControl w:val="false"/>
-              <w:rPr/>
-            </w:pPr>
-            <w:r>
-              <w:rPr/>
-            </w:r>
-          </w:p>
-        </w:tc>
-      </w:tr>
-      <w:tr>
-        <w:trPr/>
-        <w:tc>
-          <w:tcPr>
-            <w:tcW w:w="632" w:type="dxa"/>
-            <w:tcBorders>
-              <w:left w:val="single" w:sz="4" w:space="0" w:color="000000"/>
-              <w:bottom w:val="single" w:sz="4" w:space="0" w:color="000000"/>
-              <w:right w:val="single" w:sz="4" w:space="0" w:color="000000"/>
-            </w:tcBorders>
-          </w:tcPr>
-          <w:p>
-            <w:pPr>
-              <w:pStyle w:val="LOnormal"/>
-              <w:widowControl w:val="false"/>
-              <w:rPr/>
-            </w:pPr>
-            <w:r>
-              <w:rPr/>
-              <w:t>16</w:t>
-            </w:r>
-          </w:p>
-        </w:tc>
-        <w:tc>
-          <w:tcPr>
-            <w:tcW w:w="1800" w:type="dxa"/>
-            <w:tcBorders>
-              <w:left w:val="single" w:sz="4" w:space="0" w:color="000000"/>
-              <w:bottom w:val="single" w:sz="4" w:space="0" w:color="000000"/>
-              <w:right w:val="single" w:sz="4" w:space="0" w:color="000000"/>
-            </w:tcBorders>
-          </w:tcPr>
-          <w:p>
-            <w:pPr>
-              <w:pStyle w:val="LOnormal"/>
-              <w:widowControl w:val="false"/>
-              <w:rPr/>
-            </w:pPr>
-            <w:r>
-              <w:rPr>
-                <w:rFonts w:eastAsia="Arial" w:cs="Arial"/>
-                <w:color w:val="auto"/>
-                <w:kern w:val="0"/>
-                <w:sz w:val="22"/>
-                <w:szCs w:val="22"/>
-                <w:lang w:val="en-GB" w:eastAsia="zh-CN" w:bidi="hi-IN"/>
-              </w:rPr>
-              <w:t>Set</w:t>
-            </w:r>
-            <w:r>
-              <w:rPr/>
-              <w:t xml:space="preserve"> resources</w:t>
-            </w:r>
-          </w:p>
-        </w:tc>
-        <w:tc>
-          <w:tcPr>
-            <w:tcW w:w="3868" w:type="dxa"/>
-            <w:tcBorders>
-              <w:left w:val="single" w:sz="4" w:space="0" w:color="000000"/>
-              <w:bottom w:val="single" w:sz="4" w:space="0" w:color="000000"/>
-              <w:right w:val="single" w:sz="4" w:space="0" w:color="000000"/>
-            </w:tcBorders>
-          </w:tcPr>
-          <w:p>
-            <w:pPr>
-              <w:pStyle w:val="LOnormal"/>
-              <w:widowControl w:val="false"/>
-              <w:rPr/>
-            </w:pPr>
-            <w:r>
-              <w:rPr/>
-              <w:t xml:space="preserve">The creator or administrator defines the resources that are </w:t>
-            </w:r>
-            <w:r>
-              <w:rPr>
-                <w:rFonts w:eastAsia="Arial" w:cs="Arial"/>
-                <w:color w:val="auto"/>
-                <w:kern w:val="0"/>
-                <w:sz w:val="22"/>
-                <w:szCs w:val="22"/>
-                <w:lang w:val="en-GB" w:eastAsia="zh-CN" w:bidi="hi-IN"/>
-              </w:rPr>
-              <w:t>needed for a step</w:t>
-            </w:r>
-          </w:p>
-        </w:tc>
-        <w:tc>
-          <w:tcPr>
-            <w:tcW w:w="1886" w:type="dxa"/>
-            <w:tcBorders>
-              <w:left w:val="single" w:sz="4" w:space="0" w:color="000000"/>
-              <w:bottom w:val="single" w:sz="4" w:space="0" w:color="000000"/>
-              <w:right w:val="single" w:sz="4" w:space="0" w:color="000000"/>
-            </w:tcBorders>
-          </w:tcPr>
-          <w:p>
-            <w:pPr>
-              <w:pStyle w:val="LOnormal"/>
-              <w:widowControl w:val="false"/>
-              <w:rPr/>
-            </w:pPr>
-            <w:r>
-              <w:rPr/>
-              <w:t>3</w:t>
-            </w:r>
-          </w:p>
-        </w:tc>
-        <w:tc>
-          <w:tcPr>
-            <w:tcW w:w="2494" w:type="dxa"/>
-            <w:tcBorders>
-              <w:left w:val="single" w:sz="4" w:space="0" w:color="000000"/>
-              <w:bottom w:val="single" w:sz="4" w:space="0" w:color="000000"/>
-              <w:right w:val="single" w:sz="4" w:space="0" w:color="000000"/>
-            </w:tcBorders>
-          </w:tcPr>
-          <w:p>
-            <w:pPr>
-              <w:pStyle w:val="LOnormal"/>
-              <w:widowControl w:val="false"/>
-              <w:rPr/>
-            </w:pPr>
-            <w:r>
-              <w:rPr/>
-            </w:r>
-          </w:p>
-        </w:tc>
-      </w:tr>
-      <w:tr>
-        <w:trPr/>
-        <w:tc>
-          <w:tcPr>
-            <w:tcW w:w="632" w:type="dxa"/>
-            <w:tcBorders>
-              <w:left w:val="single" w:sz="4" w:space="0" w:color="000000"/>
-              <w:bottom w:val="single" w:sz="4" w:space="0" w:color="000000"/>
-              <w:right w:val="single" w:sz="4" w:space="0" w:color="000000"/>
-            </w:tcBorders>
-          </w:tcPr>
-          <w:p>
-            <w:pPr>
-              <w:pStyle w:val="LOnormal"/>
-              <w:widowControl w:val="false"/>
-              <w:rPr/>
-            </w:pPr>
-            <w:r>
-              <w:rPr/>
-              <w:t>16</w:t>
-            </w:r>
-          </w:p>
-        </w:tc>
-        <w:tc>
-          <w:tcPr>
-            <w:tcW w:w="1800" w:type="dxa"/>
-            <w:tcBorders>
-              <w:left w:val="single" w:sz="4" w:space="0" w:color="000000"/>
-              <w:bottom w:val="single" w:sz="4" w:space="0" w:color="000000"/>
-              <w:right w:val="single" w:sz="4" w:space="0" w:color="000000"/>
-            </w:tcBorders>
-          </w:tcPr>
-          <w:p>
-            <w:pPr>
-              <w:pStyle w:val="LOnormal"/>
-              <w:widowControl w:val="false"/>
-              <w:rPr/>
-            </w:pPr>
-            <w:r>
-              <w:rPr>
-                <w:rFonts w:eastAsia="Arial" w:cs="Arial"/>
-                <w:color w:val="auto"/>
-                <w:kern w:val="0"/>
-                <w:sz w:val="22"/>
-                <w:szCs w:val="22"/>
-                <w:lang w:val="en-GB" w:eastAsia="zh-CN" w:bidi="hi-IN"/>
-              </w:rPr>
-              <w:t>Add/edit</w:t>
-            </w:r>
-            <w:r>
-              <w:rPr/>
-              <w:t xml:space="preserve"> resources</w:t>
-            </w:r>
-          </w:p>
-        </w:tc>
-        <w:tc>
-          <w:tcPr>
-            <w:tcW w:w="3868" w:type="dxa"/>
-            <w:tcBorders>
-              <w:left w:val="single" w:sz="4" w:space="0" w:color="000000"/>
-              <w:bottom w:val="single" w:sz="4" w:space="0" w:color="000000"/>
-              <w:right w:val="single" w:sz="4" w:space="0" w:color="000000"/>
-            </w:tcBorders>
-          </w:tcPr>
-          <w:p>
-            <w:pPr>
-              <w:pStyle w:val="LOnormal"/>
-              <w:widowControl w:val="false"/>
-              <w:rPr/>
-            </w:pPr>
-            <w:r>
-              <w:rPr/>
-              <w:t xml:space="preserve">The </w:t>
-            </w:r>
-            <w:r>
-              <w:rPr>
-                <w:rFonts w:eastAsia="Arial" w:cs="Arial"/>
-                <w:color w:val="auto"/>
-                <w:kern w:val="0"/>
-                <w:sz w:val="22"/>
-                <w:szCs w:val="22"/>
-                <w:lang w:val="en-GB" w:eastAsia="zh-CN" w:bidi="hi-IN"/>
-              </w:rPr>
-              <w:t>members of the project modify the current number of resources</w:t>
-            </w:r>
-          </w:p>
-        </w:tc>
-        <w:tc>
-          <w:tcPr>
-            <w:tcW w:w="1886" w:type="dxa"/>
-            <w:tcBorders>
-              <w:left w:val="single" w:sz="4" w:space="0" w:color="000000"/>
-              <w:bottom w:val="single" w:sz="4" w:space="0" w:color="000000"/>
-              <w:right w:val="single" w:sz="4" w:space="0" w:color="000000"/>
-            </w:tcBorders>
-          </w:tcPr>
-          <w:p>
-            <w:pPr>
-              <w:pStyle w:val="LOnormal"/>
-              <w:widowControl w:val="false"/>
-              <w:rPr>
-                <w:rFonts w:ascii="Arial" w:hAnsi="Arial" w:eastAsia="Arial" w:cs="Arial"/>
-                <w:color w:val="auto"/>
-                <w:kern w:val="0"/>
-                <w:sz w:val="22"/>
-                <w:szCs w:val="22"/>
-                <w:lang w:val="en-GB" w:eastAsia="zh-CN" w:bidi="hi-IN"/>
-              </w:rPr>
-            </w:pPr>
-            <w:r>
-              <w:rPr>
-                <w:rFonts w:eastAsia="Arial" w:cs="Arial"/>
-                <w:color w:val="auto"/>
-                <w:kern w:val="0"/>
-                <w:sz w:val="22"/>
-                <w:szCs w:val="22"/>
-                <w:lang w:val="en-GB" w:eastAsia="zh-CN" w:bidi="hi-IN"/>
-              </w:rPr>
-              <w:t>2</w:t>
-            </w:r>
-          </w:p>
-        </w:tc>
-        <w:tc>
-          <w:tcPr>
-            <w:tcW w:w="2494" w:type="dxa"/>
-            <w:tcBorders>
-              <w:left w:val="single" w:sz="4" w:space="0" w:color="000000"/>
-              <w:bottom w:val="single" w:sz="4" w:space="0" w:color="000000"/>
-              <w:right w:val="single" w:sz="4" w:space="0" w:color="000000"/>
-            </w:tcBorders>
-          </w:tcPr>
-          <w:p>
-            <w:pPr>
-              <w:pStyle w:val="LOnormal"/>
-              <w:widowControl w:val="false"/>
-              <w:rPr/>
-            </w:pPr>
-            <w:r>
-              <w:rPr/>
+              <w:rPr>
+                <w:sz w:val="21"/>
+                <w:szCs w:val="21"/>
+              </w:rPr>
+            </w:pPr>
+            <w:r>
+              <w:rPr>
+                <w:sz w:val="21"/>
+                <w:szCs w:val="21"/>
+              </w:rPr>
               <w:t>Dropped due to lack of time</w:t>
             </w:r>
           </w:p>
@@ -3479,18 +4017,6 @@
     </w:tbl>
     <w:p>
       <w:pPr>
-        <w:pStyle w:val="Heading2"/>
-        <w:rPr/>
-      </w:pPr>
-      <w:r>
-        <w:rPr/>
-      </w:r>
-      <w:r>
-        <w:br w:type="page"/>
-      </w:r>
-    </w:p>
-    <w:p>
-      <w:pPr>
         <w:pStyle w:val="Heading1"/>
         <w:rPr/>
       </w:pPr>
@@ -3508,7 +4034,7 @@
       </w:pPr>
       <w:r>
         <w:drawing>
-          <wp:anchor behindDoc="0" distT="0" distB="0" distL="0" distR="0" simplePos="0" locked="0" layoutInCell="0" allowOverlap="1" relativeHeight="2">
+          <wp:anchor behindDoc="0" distT="0" distB="0" distL="0" distR="0" simplePos="0" locked="0" layoutInCell="0" allowOverlap="1" relativeHeight="4">
             <wp:simplePos x="0" y="0"/>
             <wp:positionH relativeFrom="column">
               <wp:align>center</wp:align>
@@ -3516,7 +4042,7 @@
             <wp:positionV relativeFrom="paragraph">
               <wp:posOffset>635</wp:posOffset>
             </wp:positionV>
-            <wp:extent cx="5731510" cy="2539365"/>
+            <wp:extent cx="5731510" cy="2604135"/>
             <wp:effectExtent l="0" t="0" r="0" b="0"/>
             <wp:wrapSquare wrapText="largest"/>
             <wp:docPr id="3" name="Image1" descr=""/>
@@ -3541,7 +4067,7 @@
                   <pic:spPr bwMode="auto">
                     <a:xfrm>
                       <a:off x="0" y="0"/>
-                      <a:ext cx="5731510" cy="2539365"/>
+                      <a:ext cx="5731510" cy="2604135"/>
                     </a:xfrm>
                     <a:prstGeom prst="rect">
                       <a:avLst/>

</xml_diff>

<commit_message>
Did the README, commented the back end
</commit_message>
<xml_diff>
--- a/Documentation Template.docx
+++ b/Documentation Template.docx
@@ -1287,8 +1287,8 @@
       </w:tblPr>
       <w:tblGrid>
         <w:gridCol w:w="632"/>
-        <w:gridCol w:w="1798"/>
-        <w:gridCol w:w="3870"/>
+        <w:gridCol w:w="1797"/>
+        <w:gridCol w:w="3871"/>
         <w:gridCol w:w="1886"/>
         <w:gridCol w:w="2494"/>
       </w:tblGrid>
@@ -1324,7 +1324,7 @@
         </w:tc>
         <w:tc>
           <w:tcPr>
-            <w:tcW w:w="1798" w:type="dxa"/>
+            <w:tcW w:w="1797" w:type="dxa"/>
             <w:tcBorders>
               <w:top w:val="single" w:sz="4" w:space="0" w:color="000000"/>
               <w:left w:val="single" w:sz="4" w:space="0" w:color="000000"/>
@@ -1352,7 +1352,7 @@
         </w:tc>
         <w:tc>
           <w:tcPr>
-            <w:tcW w:w="3870" w:type="dxa"/>
+            <w:tcW w:w="3871" w:type="dxa"/>
             <w:tcBorders>
               <w:top w:val="single" w:sz="4" w:space="0" w:color="000000"/>
               <w:left w:val="single" w:sz="4" w:space="0" w:color="000000"/>
@@ -1484,7 +1484,7 @@
         </w:tc>
         <w:tc>
           <w:tcPr>
-            <w:tcW w:w="1798" w:type="dxa"/>
+            <w:tcW w:w="1797" w:type="dxa"/>
             <w:tcBorders>
               <w:top w:val="single" w:sz="4" w:space="0" w:color="000000"/>
               <w:left w:val="single" w:sz="4" w:space="0" w:color="000000"/>
@@ -1512,7 +1512,7 @@
         </w:tc>
         <w:tc>
           <w:tcPr>
-            <w:tcW w:w="3870" w:type="dxa"/>
+            <w:tcW w:w="3871" w:type="dxa"/>
             <w:tcBorders>
               <w:top w:val="single" w:sz="4" w:space="0" w:color="000000"/>
               <w:left w:val="single" w:sz="4" w:space="0" w:color="000000"/>
@@ -1627,7 +1627,7 @@
         </w:tc>
         <w:tc>
           <w:tcPr>
-            <w:tcW w:w="1798" w:type="dxa"/>
+            <w:tcW w:w="1797" w:type="dxa"/>
             <w:tcBorders>
               <w:top w:val="single" w:sz="4" w:space="0" w:color="000000"/>
               <w:left w:val="single" w:sz="4" w:space="0" w:color="000000"/>
@@ -1655,7 +1655,7 @@
         </w:tc>
         <w:tc>
           <w:tcPr>
-            <w:tcW w:w="3870" w:type="dxa"/>
+            <w:tcW w:w="3871" w:type="dxa"/>
             <w:tcBorders>
               <w:top w:val="single" w:sz="4" w:space="0" w:color="000000"/>
               <w:left w:val="single" w:sz="4" w:space="0" w:color="000000"/>
@@ -1778,7 +1778,7 @@
         </w:tc>
         <w:tc>
           <w:tcPr>
-            <w:tcW w:w="1798" w:type="dxa"/>
+            <w:tcW w:w="1797" w:type="dxa"/>
             <w:tcBorders>
               <w:top w:val="single" w:sz="4" w:space="0" w:color="000000"/>
               <w:left w:val="single" w:sz="4" w:space="0" w:color="000000"/>
@@ -1806,7 +1806,7 @@
         </w:tc>
         <w:tc>
           <w:tcPr>
-            <w:tcW w:w="3870" w:type="dxa"/>
+            <w:tcW w:w="3871" w:type="dxa"/>
             <w:tcBorders>
               <w:top w:val="single" w:sz="4" w:space="0" w:color="000000"/>
               <w:left w:val="single" w:sz="4" w:space="0" w:color="000000"/>
@@ -1884,7 +1884,18 @@
                 <w:sz w:val="21"/>
                 <w:szCs w:val="21"/>
               </w:rPr>
-              <w:t>Currently shows all skills instead of needing to choose a field first</w:t>
+              <w:t xml:space="preserve">Currently </w:t>
+            </w:r>
+            <w:r>
+              <w:rPr>
+                <w:rFonts w:eastAsia="Arial" w:cs="Arial"/>
+                <w:color w:val="auto"/>
+                <w:kern w:val="0"/>
+                <w:sz w:val="21"/>
+                <w:szCs w:val="21"/>
+                <w:lang w:val="en-GB" w:eastAsia="zh-CN" w:bidi="hi-IN"/>
+              </w:rPr>
+              <w:t>displays skills but cannot modify them</w:t>
             </w:r>
           </w:p>
         </w:tc>
@@ -1920,7 +1931,7 @@
         </w:tc>
         <w:tc>
           <w:tcPr>
-            <w:tcW w:w="1798" w:type="dxa"/>
+            <w:tcW w:w="1797" w:type="dxa"/>
             <w:tcBorders>
               <w:left w:val="single" w:sz="4" w:space="0" w:color="000000"/>
               <w:bottom w:val="single" w:sz="4" w:space="0" w:color="000000"/>
@@ -1947,7 +1958,7 @@
         </w:tc>
         <w:tc>
           <w:tcPr>
-            <w:tcW w:w="3870" w:type="dxa"/>
+            <w:tcW w:w="3871" w:type="dxa"/>
             <w:tcBorders>
               <w:left w:val="single" w:sz="4" w:space="0" w:color="000000"/>
               <w:bottom w:val="single" w:sz="4" w:space="0" w:color="000000"/>
@@ -2083,7 +2094,7 @@
         </w:tc>
         <w:tc>
           <w:tcPr>
-            <w:tcW w:w="1798" w:type="dxa"/>
+            <w:tcW w:w="1797" w:type="dxa"/>
             <w:tcBorders>
               <w:left w:val="single" w:sz="4" w:space="0" w:color="000000"/>
               <w:bottom w:val="single" w:sz="4" w:space="0" w:color="000000"/>
@@ -2110,7 +2121,7 @@
         </w:tc>
         <w:tc>
           <w:tcPr>
-            <w:tcW w:w="3870" w:type="dxa"/>
+            <w:tcW w:w="3871" w:type="dxa"/>
             <w:tcBorders>
               <w:left w:val="single" w:sz="4" w:space="0" w:color="000000"/>
               <w:bottom w:val="single" w:sz="4" w:space="0" w:color="000000"/>
@@ -2229,7 +2240,7 @@
         </w:tc>
         <w:tc>
           <w:tcPr>
-            <w:tcW w:w="1798" w:type="dxa"/>
+            <w:tcW w:w="1797" w:type="dxa"/>
             <w:tcBorders>
               <w:left w:val="single" w:sz="4" w:space="0" w:color="000000"/>
               <w:bottom w:val="single" w:sz="4" w:space="0" w:color="000000"/>
@@ -2267,7 +2278,7 @@
         </w:tc>
         <w:tc>
           <w:tcPr>
-            <w:tcW w:w="3870" w:type="dxa"/>
+            <w:tcW w:w="3871" w:type="dxa"/>
             <w:tcBorders>
               <w:left w:val="single" w:sz="4" w:space="0" w:color="000000"/>
               <w:bottom w:val="single" w:sz="4" w:space="0" w:color="000000"/>
@@ -2388,7 +2399,7 @@
         </w:tc>
         <w:tc>
           <w:tcPr>
-            <w:tcW w:w="1798" w:type="dxa"/>
+            <w:tcW w:w="1797" w:type="dxa"/>
             <w:tcBorders>
               <w:left w:val="single" w:sz="4" w:space="0" w:color="000000"/>
               <w:bottom w:val="single" w:sz="4" w:space="0" w:color="000000"/>
@@ -2415,7 +2426,7 @@
         </w:tc>
         <w:tc>
           <w:tcPr>
-            <w:tcW w:w="3870" w:type="dxa"/>
+            <w:tcW w:w="3871" w:type="dxa"/>
             <w:tcBorders>
               <w:left w:val="single" w:sz="4" w:space="0" w:color="000000"/>
               <w:bottom w:val="single" w:sz="4" w:space="0" w:color="000000"/>
@@ -2534,7 +2545,7 @@
         </w:tc>
         <w:tc>
           <w:tcPr>
-            <w:tcW w:w="1798" w:type="dxa"/>
+            <w:tcW w:w="1797" w:type="dxa"/>
             <w:tcBorders>
               <w:left w:val="single" w:sz="4" w:space="0" w:color="000000"/>
               <w:bottom w:val="single" w:sz="4" w:space="0" w:color="000000"/>
@@ -2561,7 +2572,7 @@
         </w:tc>
         <w:tc>
           <w:tcPr>
-            <w:tcW w:w="3870" w:type="dxa"/>
+            <w:tcW w:w="3871" w:type="dxa"/>
             <w:tcBorders>
               <w:left w:val="single" w:sz="4" w:space="0" w:color="000000"/>
               <w:bottom w:val="single" w:sz="4" w:space="0" w:color="000000"/>
@@ -2672,7 +2683,7 @@
         </w:tc>
         <w:tc>
           <w:tcPr>
-            <w:tcW w:w="1798" w:type="dxa"/>
+            <w:tcW w:w="1797" w:type="dxa"/>
             <w:tcBorders>
               <w:left w:val="single" w:sz="4" w:space="0" w:color="000000"/>
               <w:bottom w:val="single" w:sz="4" w:space="0" w:color="000000"/>
@@ -2699,7 +2710,7 @@
         </w:tc>
         <w:tc>
           <w:tcPr>
-            <w:tcW w:w="3870" w:type="dxa"/>
+            <w:tcW w:w="3871" w:type="dxa"/>
             <w:tcBorders>
               <w:left w:val="single" w:sz="4" w:space="0" w:color="000000"/>
               <w:bottom w:val="single" w:sz="4" w:space="0" w:color="000000"/>
@@ -2821,7 +2832,7 @@
         </w:tc>
         <w:tc>
           <w:tcPr>
-            <w:tcW w:w="1798" w:type="dxa"/>
+            <w:tcW w:w="1797" w:type="dxa"/>
             <w:tcBorders>
               <w:left w:val="single" w:sz="4" w:space="0" w:color="000000"/>
               <w:bottom w:val="single" w:sz="4" w:space="0" w:color="000000"/>
@@ -2848,7 +2859,7 @@
         </w:tc>
         <w:tc>
           <w:tcPr>
-            <w:tcW w:w="3870" w:type="dxa"/>
+            <w:tcW w:w="3871" w:type="dxa"/>
             <w:tcBorders>
               <w:left w:val="single" w:sz="4" w:space="0" w:color="000000"/>
               <w:bottom w:val="single" w:sz="4" w:space="0" w:color="000000"/>
@@ -2970,7 +2981,7 @@
         </w:tc>
         <w:tc>
           <w:tcPr>
-            <w:tcW w:w="1798" w:type="dxa"/>
+            <w:tcW w:w="1797" w:type="dxa"/>
             <w:tcBorders>
               <w:left w:val="single" w:sz="4" w:space="0" w:color="000000"/>
               <w:bottom w:val="single" w:sz="4" w:space="0" w:color="000000"/>
@@ -2997,7 +3008,7 @@
         </w:tc>
         <w:tc>
           <w:tcPr>
-            <w:tcW w:w="3870" w:type="dxa"/>
+            <w:tcW w:w="3871" w:type="dxa"/>
             <w:tcBorders>
               <w:left w:val="single" w:sz="4" w:space="0" w:color="000000"/>
               <w:bottom w:val="single" w:sz="4" w:space="0" w:color="000000"/>
@@ -3130,7 +3141,7 @@
         </w:tc>
         <w:tc>
           <w:tcPr>
-            <w:tcW w:w="1798" w:type="dxa"/>
+            <w:tcW w:w="1797" w:type="dxa"/>
             <w:tcBorders>
               <w:left w:val="single" w:sz="4" w:space="0" w:color="000000"/>
               <w:bottom w:val="single" w:sz="4" w:space="0" w:color="000000"/>
@@ -3157,7 +3168,7 @@
         </w:tc>
         <w:tc>
           <w:tcPr>
-            <w:tcW w:w="3870" w:type="dxa"/>
+            <w:tcW w:w="3871" w:type="dxa"/>
             <w:tcBorders>
               <w:left w:val="single" w:sz="4" w:space="0" w:color="000000"/>
               <w:bottom w:val="single" w:sz="4" w:space="0" w:color="000000"/>
@@ -3268,7 +3279,7 @@
         </w:tc>
         <w:tc>
           <w:tcPr>
-            <w:tcW w:w="1798" w:type="dxa"/>
+            <w:tcW w:w="1797" w:type="dxa"/>
             <w:tcBorders>
               <w:left w:val="single" w:sz="4" w:space="0" w:color="000000"/>
               <w:bottom w:val="single" w:sz="4" w:space="0" w:color="000000"/>
@@ -3306,7 +3317,7 @@
         </w:tc>
         <w:tc>
           <w:tcPr>
-            <w:tcW w:w="3870" w:type="dxa"/>
+            <w:tcW w:w="3871" w:type="dxa"/>
             <w:tcBorders>
               <w:left w:val="single" w:sz="4" w:space="0" w:color="000000"/>
               <w:bottom w:val="single" w:sz="4" w:space="0" w:color="000000"/>
@@ -3389,7 +3400,32 @@
                 <w:sz w:val="21"/>
                 <w:szCs w:val="21"/>
               </w:rPr>
-              <w:t xml:space="preserve">Tested a lot, needed to be re-written to reduce hook calls </w:t>
+              <w:t>Tested a lot, need</w:t>
+            </w:r>
+            <w:r>
+              <w:rPr>
+                <w:rFonts w:eastAsia="Arial" w:cs="Arial"/>
+                <w:color w:val="auto"/>
+                <w:kern w:val="0"/>
+                <w:sz w:val="21"/>
+                <w:szCs w:val="21"/>
+                <w:lang w:val="en-GB" w:eastAsia="zh-CN" w:bidi="hi-IN"/>
+              </w:rPr>
+              <w:t>s</w:t>
+            </w:r>
+            <w:r>
+              <w:rPr>
+                <w:sz w:val="21"/>
+                <w:szCs w:val="21"/>
+              </w:rPr>
+              <w:t xml:space="preserve"> to be re-written </w:t>
+            </w:r>
+            <w:r>
+              <w:rPr>
+                <w:sz w:val="21"/>
+                <w:szCs w:val="21"/>
+              </w:rPr>
+              <w:t>because of state in a state, causing update problems</w:t>
             </w:r>
           </w:p>
         </w:tc>
@@ -3425,7 +3461,7 @@
         </w:tc>
         <w:tc>
           <w:tcPr>
-            <w:tcW w:w="1798" w:type="dxa"/>
+            <w:tcW w:w="1797" w:type="dxa"/>
             <w:tcBorders>
               <w:left w:val="single" w:sz="4" w:space="0" w:color="000000"/>
               <w:bottom w:val="single" w:sz="4" w:space="0" w:color="000000"/>
@@ -3452,7 +3488,7 @@
         </w:tc>
         <w:tc>
           <w:tcPr>
-            <w:tcW w:w="3870" w:type="dxa"/>
+            <w:tcW w:w="3871" w:type="dxa"/>
             <w:tcBorders>
               <w:left w:val="single" w:sz="4" w:space="0" w:color="000000"/>
               <w:bottom w:val="single" w:sz="4" w:space="0" w:color="000000"/>
@@ -3563,7 +3599,7 @@
         </w:tc>
         <w:tc>
           <w:tcPr>
-            <w:tcW w:w="1798" w:type="dxa"/>
+            <w:tcW w:w="1797" w:type="dxa"/>
             <w:tcBorders>
               <w:left w:val="single" w:sz="4" w:space="0" w:color="000000"/>
               <w:bottom w:val="single" w:sz="4" w:space="0" w:color="000000"/>
@@ -3598,7 +3634,7 @@
         </w:tc>
         <w:tc>
           <w:tcPr>
-            <w:tcW w:w="3870" w:type="dxa"/>
+            <w:tcW w:w="3871" w:type="dxa"/>
             <w:tcBorders>
               <w:left w:val="single" w:sz="4" w:space="0" w:color="000000"/>
               <w:bottom w:val="single" w:sz="4" w:space="0" w:color="000000"/>
@@ -3717,7 +3753,7 @@
         </w:tc>
         <w:tc>
           <w:tcPr>
-            <w:tcW w:w="1798" w:type="dxa"/>
+            <w:tcW w:w="1797" w:type="dxa"/>
             <w:tcBorders>
               <w:left w:val="single" w:sz="4" w:space="0" w:color="000000"/>
               <w:bottom w:val="single" w:sz="4" w:space="0" w:color="000000"/>
@@ -3755,7 +3791,7 @@
         </w:tc>
         <w:tc>
           <w:tcPr>
-            <w:tcW w:w="3870" w:type="dxa"/>
+            <w:tcW w:w="3871" w:type="dxa"/>
             <w:tcBorders>
               <w:left w:val="single" w:sz="4" w:space="0" w:color="000000"/>
               <w:bottom w:val="single" w:sz="4" w:space="0" w:color="000000"/>
@@ -3877,7 +3913,7 @@
         </w:tc>
         <w:tc>
           <w:tcPr>
-            <w:tcW w:w="1798" w:type="dxa"/>
+            <w:tcW w:w="1797" w:type="dxa"/>
             <w:tcBorders>
               <w:left w:val="single" w:sz="4" w:space="0" w:color="000000"/>
               <w:bottom w:val="single" w:sz="4" w:space="0" w:color="000000"/>
@@ -3915,7 +3951,7 @@
         </w:tc>
         <w:tc>
           <w:tcPr>
-            <w:tcW w:w="3870" w:type="dxa"/>
+            <w:tcW w:w="3871" w:type="dxa"/>
             <w:tcBorders>
               <w:left w:val="single" w:sz="4" w:space="0" w:color="000000"/>
               <w:bottom w:val="single" w:sz="4" w:space="0" w:color="000000"/>

</xml_diff>